<commit_message>
Añado resultados, conclusiones y lineas futuras pendientes las pruebas de usabilidad ya que aun no esta acabada la aplicacion
</commit_message>
<xml_diff>
--- a/Memoria Tianguis TFC 2024-2025.docx
+++ b/Memoria Tianguis TFC 2024-2025.docx
@@ -1,6 +1,6 @@
 
 <file path=word/document.xml><?xml version="1.0" encoding="utf-8"?>
-<w:document xmlns:wpc="http://schemas.microsoft.com/office/word/2010/wordprocessingCanvas" xmlns:cx="http://schemas.microsoft.com/office/drawing/2014/chartex" xmlns:cx1="http://schemas.microsoft.com/office/drawing/2015/9/8/chartex" xmlns:mc="http://schemas.openxmlformats.org/markup-compatibility/2006" xmlns:o="urn:schemas-microsoft-com:office:office" xmlns:r="http://schemas.openxmlformats.org/officeDocument/2006/relationships" xmlns:m="http://schemas.openxmlformats.org/officeDocument/2006/math" xmlns:v="urn:schemas-microsoft-com:vml" xmlns:wp14="http://schemas.microsoft.com/office/word/2010/wordprocessingDrawing" xmlns:wp="http://schemas.openxmlformats.org/drawingml/2006/wordprocessingDrawing" xmlns:w10="urn:schemas-microsoft-com:office:word" xmlns:w="http://schemas.openxmlformats.org/wordprocessingml/2006/main" xmlns:w14="http://schemas.microsoft.com/office/word/2010/wordml" xmlns:w15="http://schemas.microsoft.com/office/word/2012/wordml" xmlns:w16se="http://schemas.microsoft.com/office/word/2015/wordml/symex" xmlns:wpg="http://schemas.microsoft.com/office/word/2010/wordprocessingGroup" xmlns:wpi="http://schemas.microsoft.com/office/word/2010/wordprocessingInk" xmlns:wne="http://schemas.microsoft.com/office/word/2006/wordml" xmlns:wps="http://schemas.microsoft.com/office/word/2010/wordprocessingShape" mc:Ignorable="w14 w15 w16se wp14">
+<w:document xmlns:wpc="http://schemas.microsoft.com/office/word/2010/wordprocessingCanvas" xmlns:mc="http://schemas.openxmlformats.org/markup-compatibility/2006" xmlns:o="urn:schemas-microsoft-com:office:office" xmlns:r="http://schemas.openxmlformats.org/officeDocument/2006/relationships" xmlns:m="http://schemas.openxmlformats.org/officeDocument/2006/math" xmlns:v="urn:schemas-microsoft-com:vml" xmlns:wp14="http://schemas.microsoft.com/office/word/2010/wordprocessingDrawing" xmlns:wp="http://schemas.openxmlformats.org/drawingml/2006/wordprocessingDrawing" xmlns:w10="urn:schemas-microsoft-com:office:word" xmlns:w="http://schemas.openxmlformats.org/wordprocessingml/2006/main" xmlns:w14="http://schemas.microsoft.com/office/word/2010/wordml" xmlns:w15="http://schemas.microsoft.com/office/word/2012/wordml" xmlns:wpg="http://schemas.microsoft.com/office/word/2010/wordprocessingGroup" xmlns:wpi="http://schemas.microsoft.com/office/word/2010/wordprocessingInk" xmlns:wne="http://schemas.microsoft.com/office/word/2006/wordml" xmlns:wps="http://schemas.microsoft.com/office/word/2010/wordprocessingShape" mc:Ignorable="w14 w15 wp14">
   <w:body>
     <w:p>
       <w:pPr>
@@ -1019,19 +1019,7 @@
               <w:rPr>
                 <w:rStyle w:val="Hipervnculo"/>
               </w:rPr>
-              <w:t>DIAGRAMA ENTIDA</w:t>
-            </w:r>
-            <w:r>
-              <w:rPr>
-                <w:rStyle w:val="Hipervnculo"/>
-              </w:rPr>
-              <w:t>D</w:t>
-            </w:r>
-            <w:r>
-              <w:rPr>
-                <w:rStyle w:val="Hipervnculo"/>
-              </w:rPr>
-              <w:t xml:space="preserve"> RELACION (BD).........................................</w:t>
+              <w:t>DIAGRAMA ENTIDAD RELACION (BD).........................................</w:t>
             </w:r>
           </w:hyperlink>
           <w:r>
@@ -6393,13 +6381,8 @@
         </w:numPr>
         <w:jc w:val="left"/>
       </w:pPr>
-      <w:proofErr w:type="spellStart"/>
-      <w:r>
-        <w:t>Stephania</w:t>
-      </w:r>
-      <w:proofErr w:type="spellEnd"/>
-      <w:r>
-        <w:t xml:space="preserve">: Responsable del </w:t>
+      <w:r>
+        <w:t xml:space="preserve">Stephania: Responsable del </w:t>
       </w:r>
       <w:proofErr w:type="spellStart"/>
       <w:r>
@@ -6865,11 +6848,11 @@
       </w:r>
       <w:proofErr w:type="spellEnd"/>
       <w:r>
-        <w:t xml:space="preserve"> (VARCHAR, UNIQUE): Nombre de usuario, es único </w:t>
+        <w:t xml:space="preserve"> (VARCHAR, UNIQUE): Nombre de usuario, es único también</w:t>
       </w:r>
       <w:proofErr w:type="gramStart"/>
       <w:r>
-        <w:t>también..</w:t>
+        <w:t>..</w:t>
       </w:r>
       <w:proofErr w:type="gramEnd"/>
     </w:p>
@@ -7519,10 +7502,13 @@
       </w:r>
       <w:proofErr w:type="gramStart"/>
       <w:r>
-        <w:t>ENUM( '</w:t>
+        <w:t>ENUM(</w:t>
+      </w:r>
+      <w:proofErr w:type="gramEnd"/>
+      <w:r>
+        <w:t xml:space="preserve"> '</w:t>
       </w:r>
       <w:proofErr w:type="spellStart"/>
-      <w:proofErr w:type="gramEnd"/>
       <w:r>
         <w:t>pago_contra_reembolso</w:t>
       </w:r>
@@ -8057,8 +8043,6 @@
         <w:ind w:hanging="142"/>
         <w:jc w:val="left"/>
       </w:pPr>
-      <w:bookmarkStart w:id="71" w:name="_GoBack"/>
-      <w:bookmarkEnd w:id="71"/>
       <w:r>
         <w:rPr>
           <w:noProof/>
@@ -8322,12 +8306,12 @@
           <w:numId w:val="2"/>
         </w:numPr>
       </w:pPr>
-      <w:bookmarkStart w:id="72" w:name="_Toc180078761"/>
+      <w:bookmarkStart w:id="71" w:name="_Toc180078761"/>
       <w:r>
         <w:lastRenderedPageBreak/>
         <w:t>ANALISIS DE LOS RESULTADOS</w:t>
       </w:r>
-      <w:bookmarkEnd w:id="72"/>
+      <w:bookmarkEnd w:id="71"/>
     </w:p>
     <w:p>
       <w:pPr>
@@ -8336,26 +8320,30 @@
           <w:ilvl w:val="1"/>
           <w:numId w:val="2"/>
         </w:numPr>
-      </w:pPr>
-      <w:bookmarkStart w:id="73" w:name="_Toc482291137"/>
-      <w:bookmarkStart w:id="74" w:name="_Toc482291191"/>
-      <w:bookmarkStart w:id="75" w:name="_Toc482291258"/>
-      <w:bookmarkStart w:id="76" w:name="_Toc482291318"/>
-      <w:bookmarkStart w:id="77" w:name="_Toc482291475"/>
-      <w:bookmarkStart w:id="78" w:name="_Toc482291712"/>
-      <w:bookmarkStart w:id="79" w:name="_Toc482292056"/>
-      <w:bookmarkStart w:id="80" w:name="_Toc482292756"/>
-      <w:bookmarkStart w:id="81" w:name="_Toc482292844"/>
-      <w:bookmarkStart w:id="82" w:name="_Toc482295407"/>
-      <w:bookmarkStart w:id="83" w:name="_Toc482741599"/>
-      <w:bookmarkStart w:id="84" w:name="_Toc482741635"/>
-      <w:bookmarkStart w:id="85" w:name="_Toc482741687"/>
-      <w:bookmarkStart w:id="86" w:name="_Toc482826542"/>
-      <w:bookmarkStart w:id="87" w:name="_Toc482890146"/>
-      <w:bookmarkStart w:id="88" w:name="_Toc482901097"/>
-      <w:bookmarkStart w:id="89" w:name="_Toc482957088"/>
-      <w:bookmarkStart w:id="90" w:name="_Toc483583878"/>
-      <w:bookmarkStart w:id="91" w:name="_Toc180078762"/>
+        <w:rPr>
+          <w:rFonts w:ascii="Times New Roman" w:hAnsi="Times New Roman" w:cs="Times New Roman"/>
+        </w:rPr>
+      </w:pPr>
+      <w:bookmarkStart w:id="72" w:name="_Toc482291137"/>
+      <w:bookmarkStart w:id="73" w:name="_Toc482291191"/>
+      <w:bookmarkStart w:id="74" w:name="_Toc482291258"/>
+      <w:bookmarkStart w:id="75" w:name="_Toc482291318"/>
+      <w:bookmarkStart w:id="76" w:name="_Toc482291475"/>
+      <w:bookmarkStart w:id="77" w:name="_Toc482291712"/>
+      <w:bookmarkStart w:id="78" w:name="_Toc482292056"/>
+      <w:bookmarkStart w:id="79" w:name="_Toc482292756"/>
+      <w:bookmarkStart w:id="80" w:name="_Toc482292844"/>
+      <w:bookmarkStart w:id="81" w:name="_Toc482295407"/>
+      <w:bookmarkStart w:id="82" w:name="_Toc482741599"/>
+      <w:bookmarkStart w:id="83" w:name="_Toc482741635"/>
+      <w:bookmarkStart w:id="84" w:name="_Toc482741687"/>
+      <w:bookmarkStart w:id="85" w:name="_Toc482826542"/>
+      <w:bookmarkStart w:id="86" w:name="_Toc482890146"/>
+      <w:bookmarkStart w:id="87" w:name="_Toc482901097"/>
+      <w:bookmarkStart w:id="88" w:name="_Toc482957088"/>
+      <w:bookmarkStart w:id="89" w:name="_Toc483583878"/>
+      <w:bookmarkStart w:id="90" w:name="_Toc180078762"/>
+      <w:bookmarkEnd w:id="72"/>
       <w:bookmarkEnd w:id="73"/>
       <w:bookmarkEnd w:id="74"/>
       <w:bookmarkEnd w:id="75"/>
@@ -8373,297 +8361,961 @@
       <w:bookmarkEnd w:id="87"/>
       <w:bookmarkEnd w:id="88"/>
       <w:bookmarkEnd w:id="89"/>
+      <w:r>
+        <w:rPr>
+          <w:rFonts w:ascii="Times New Roman" w:hAnsi="Times New Roman" w:cs="Times New Roman"/>
+        </w:rPr>
+        <w:t>ANALISIS CUANTITATIVO</w:t>
+      </w:r>
       <w:bookmarkEnd w:id="90"/>
-      <w:r>
-        <w:t>ANALISIS CUANTITATIVO</w:t>
-      </w:r>
+    </w:p>
+    <w:p>
+      <w:pPr>
+        <w:spacing w:before="100" w:beforeAutospacing="1" w:after="100" w:afterAutospacing="1" w:line="240" w:lineRule="auto"/>
+        <w:ind w:left="708" w:firstLine="0"/>
+        <w:jc w:val="left"/>
+        <w:rPr>
+          <w:color w:val="auto"/>
+        </w:rPr>
+      </w:pPr>
+      <w:r>
+        <w:rPr>
+          <w:iCs/>
+          <w:color w:val="FF0000"/>
+        </w:rPr>
+        <w:t>(ESPACIO PARA AÑADIR DATOS CONCRETOS SOBRE MÉTRICAS, PRUEBAS REALIZADAS, TIEMPOS DE RESPUESTA, ESTABILIDAD DEL SISTEMA, NÚMERO DE FUNCIONALIDADES IMPLEMENTADAS FRENTE A LAS PLANEADAS, ETC.)</w:t>
+      </w:r>
+      <w:bookmarkStart w:id="91" w:name="_GoBack"/>
       <w:bookmarkEnd w:id="91"/>
-    </w:p>
-    <w:p>
-      <w:r>
+      <w:r>
+        <w:rPr>
+          <w:color w:val="auto"/>
+        </w:rPr>
+        <w:br/>
+        <w:t>Algunos aspectos que podrías incluir aquí:</w:t>
+      </w:r>
+    </w:p>
+    <w:p>
+      <w:pPr>
+        <w:numPr>
+          <w:ilvl w:val="0"/>
+          <w:numId w:val="29"/>
+        </w:numPr>
+        <w:tabs>
+          <w:tab w:val="clear" w:pos="720"/>
+          <w:tab w:val="num" w:pos="1428"/>
+        </w:tabs>
+        <w:spacing w:before="100" w:beforeAutospacing="1" w:after="100" w:afterAutospacing="1" w:line="240" w:lineRule="auto"/>
+        <w:ind w:left="1428"/>
+        <w:jc w:val="left"/>
+        <w:rPr>
+          <w:color w:val="auto"/>
+        </w:rPr>
+      </w:pPr>
+      <w:r>
+        <w:rPr>
+          <w:color w:val="auto"/>
+        </w:rPr>
+        <w:t>Número total de funcionalidades implementadas frente a las planteadas inicialmente.</w:t>
+      </w:r>
+    </w:p>
+    <w:p>
+      <w:pPr>
+        <w:numPr>
+          <w:ilvl w:val="0"/>
+          <w:numId w:val="29"/>
+        </w:numPr>
+        <w:tabs>
+          <w:tab w:val="clear" w:pos="720"/>
+          <w:tab w:val="num" w:pos="1428"/>
+        </w:tabs>
+        <w:spacing w:before="100" w:beforeAutospacing="1" w:after="100" w:afterAutospacing="1" w:line="240" w:lineRule="auto"/>
+        <w:ind w:left="1428"/>
+        <w:jc w:val="left"/>
+        <w:rPr>
+          <w:color w:val="auto"/>
+        </w:rPr>
+      </w:pPr>
+      <w:r>
+        <w:rPr>
+          <w:color w:val="auto"/>
+        </w:rPr>
+        <w:t>Pruebas realizadas y métricas obtenidas (como tiempo de carga, estabilidad o satisfacción del usuario).</w:t>
+      </w:r>
+    </w:p>
+    <w:p>
+      <w:pPr>
+        <w:numPr>
+          <w:ilvl w:val="0"/>
+          <w:numId w:val="29"/>
+        </w:numPr>
+        <w:tabs>
+          <w:tab w:val="clear" w:pos="720"/>
+          <w:tab w:val="num" w:pos="1428"/>
+        </w:tabs>
+        <w:spacing w:before="100" w:beforeAutospacing="1" w:after="100" w:afterAutospacing="1" w:line="240" w:lineRule="auto"/>
+        <w:ind w:left="1428"/>
+        <w:jc w:val="left"/>
+        <w:rPr>
+          <w:color w:val="auto"/>
+        </w:rPr>
+      </w:pPr>
+      <w:r>
+        <w:rPr>
+          <w:color w:val="auto"/>
+        </w:rPr>
+        <w:t>Comparativa entre el tiempo estimado de desarrollo de cada funcionalidad y el tiempo real.</w:t>
+      </w:r>
+    </w:p>
+    <w:p>
+      <w:pPr>
+        <w:numPr>
+          <w:ilvl w:val="0"/>
+          <w:numId w:val="29"/>
+        </w:numPr>
+        <w:tabs>
+          <w:tab w:val="clear" w:pos="720"/>
+          <w:tab w:val="num" w:pos="1428"/>
+        </w:tabs>
+        <w:spacing w:before="100" w:beforeAutospacing="1" w:after="100" w:afterAutospacing="1" w:line="240" w:lineRule="auto"/>
+        <w:ind w:left="1428"/>
+        <w:jc w:val="left"/>
+        <w:rPr>
+          <w:color w:val="auto"/>
+        </w:rPr>
+      </w:pPr>
+      <w:r>
+        <w:rPr>
+          <w:color w:val="auto"/>
+        </w:rPr>
+        <w:t xml:space="preserve">Resultados de pruebas de integración entre </w:t>
+      </w:r>
+      <w:proofErr w:type="spellStart"/>
+      <w:r>
+        <w:rPr>
+          <w:color w:val="auto"/>
+        </w:rPr>
+        <w:t>backend</w:t>
+      </w:r>
+      <w:proofErr w:type="spellEnd"/>
+      <w:r>
+        <w:rPr>
+          <w:color w:val="auto"/>
+        </w:rPr>
+        <w:t xml:space="preserve"> y </w:t>
+      </w:r>
+      <w:proofErr w:type="spellStart"/>
+      <w:r>
+        <w:rPr>
+          <w:color w:val="auto"/>
+        </w:rPr>
+        <w:t>frontend</w:t>
+      </w:r>
+      <w:proofErr w:type="spellEnd"/>
+      <w:r>
+        <w:rPr>
+          <w:color w:val="auto"/>
+        </w:rPr>
         <w:t>.</w:t>
       </w:r>
     </w:p>
     <w:p>
       <w:pPr>
-        <w:keepNext/>
-        <w:jc w:val="center"/>
-      </w:pPr>
-      <w:r>
-        <w:rPr>
-          <w:noProof/>
-        </w:rPr>
-        <w:drawing>
-          <wp:inline distT="0" distB="0" distL="0" distR="0">
-            <wp:extent cx="3971925" cy="2143125"/>
-            <wp:effectExtent l="0" t="0" r="0" b="0"/>
-            <wp:docPr id="3" name="Imagen 11"/>
-            <wp:cNvGraphicFramePr>
-              <a:graphicFrameLocks xmlns:a="http://schemas.openxmlformats.org/drawingml/2006/main" noChangeAspect="1"/>
-            </wp:cNvGraphicFramePr>
-            <a:graphic xmlns:a="http://schemas.openxmlformats.org/drawingml/2006/main">
-              <a:graphicData uri="http://schemas.openxmlformats.org/drawingml/2006/picture">
-                <pic:pic xmlns:pic="http://schemas.openxmlformats.org/drawingml/2006/picture">
-                  <pic:nvPicPr>
-                    <pic:cNvPr id="3" name="Imagen 11"/>
-                    <pic:cNvPicPr>
-                      <a:picLocks noChangeAspect="1" noChangeArrowheads="1"/>
-                    </pic:cNvPicPr>
-                  </pic:nvPicPr>
-                  <pic:blipFill>
-                    <a:blip r:embed="rId34"/>
-                    <a:stretch>
-                      <a:fillRect/>
-                    </a:stretch>
-                  </pic:blipFill>
-                  <pic:spPr bwMode="auto">
-                    <a:xfrm>
-                      <a:off x="0" y="0"/>
-                      <a:ext cx="3971925" cy="2143125"/>
-                    </a:xfrm>
-                    <a:prstGeom prst="rect">
-                      <a:avLst/>
-                    </a:prstGeom>
-                  </pic:spPr>
-                </pic:pic>
-              </a:graphicData>
-            </a:graphic>
-          </wp:inline>
-        </w:drawing>
-      </w:r>
-    </w:p>
-    <w:p>
-      <w:pPr>
-        <w:pStyle w:val="Descripcin"/>
-        <w:jc w:val="center"/>
-      </w:pPr>
-      <w:bookmarkStart w:id="92" w:name="_Toc6750632"/>
-      <w:bookmarkStart w:id="93" w:name="_Ref484194994"/>
-      <w:r>
-        <w:t xml:space="preserve">Figura </w:t>
-      </w:r>
-      <w:r>
-        <w:fldChar w:fldCharType="begin"/>
-      </w:r>
-      <w:r>
-        <w:instrText>SEQ Figura \* ARABIC</w:instrText>
-      </w:r>
-      <w:r>
-        <w:fldChar w:fldCharType="separate"/>
-      </w:r>
-      <w:r>
-        <w:t>2</w:t>
-      </w:r>
-      <w:r>
-        <w:fldChar w:fldCharType="end"/>
-      </w:r>
-      <w:r>
-        <w:t xml:space="preserve"> –</w:t>
+        <w:pStyle w:val="Ttulo2"/>
+        <w:ind w:left="792" w:firstLine="0"/>
+      </w:pPr>
+    </w:p>
+    <w:p>
+      <w:pPr>
+        <w:pStyle w:val="Ttulo2"/>
+        <w:numPr>
+          <w:ilvl w:val="1"/>
+          <w:numId w:val="2"/>
+        </w:numPr>
+        <w:rPr>
+          <w:rFonts w:ascii="Times New Roman" w:hAnsi="Times New Roman" w:cs="Times New Roman"/>
+        </w:rPr>
+      </w:pPr>
+      <w:r>
+        <w:rPr>
+          <w:rFonts w:ascii="Times New Roman" w:hAnsi="Times New Roman" w:cs="Times New Roman"/>
+        </w:rPr>
+        <w:t>ANÁLISIS CUALITATIVO</w:t>
+      </w:r>
+    </w:p>
+    <w:p>
+      <w:pPr>
+        <w:spacing w:before="100" w:beforeAutospacing="1" w:after="100" w:afterAutospacing="1" w:line="240" w:lineRule="auto"/>
+        <w:ind w:left="708" w:firstLine="0"/>
+        <w:jc w:val="left"/>
+        <w:rPr>
+          <w:color w:val="auto"/>
+        </w:rPr>
+      </w:pPr>
+      <w:r>
+        <w:rPr>
+          <w:color w:val="auto"/>
+        </w:rPr>
+        <w:t>El proyecto planteado inicialmente incluía una serie de funcionalidades básicas, como el registro de usuarios, la publicación de productos y la búsqueda de artículos. Sin embargo, durante el desarrollo se realizaron varios cambios y ajustes importantes:</w:t>
+      </w:r>
+    </w:p>
+    <w:p>
+      <w:pPr>
+        <w:numPr>
+          <w:ilvl w:val="0"/>
+          <w:numId w:val="30"/>
+        </w:numPr>
+        <w:tabs>
+          <w:tab w:val="clear" w:pos="720"/>
+          <w:tab w:val="num" w:pos="1428"/>
+        </w:tabs>
+        <w:spacing w:before="100" w:beforeAutospacing="1" w:after="100" w:afterAutospacing="1" w:line="240" w:lineRule="auto"/>
+        <w:ind w:left="1428"/>
+        <w:jc w:val="left"/>
+        <w:rPr>
+          <w:color w:val="auto"/>
+        </w:rPr>
+      </w:pPr>
+      <w:r>
+        <w:rPr>
+          <w:b/>
+          <w:bCs/>
+          <w:color w:val="auto"/>
+        </w:rPr>
+        <w:t>Ajustes en el planteamiento inicial:</w:t>
+      </w:r>
+    </w:p>
+    <w:p>
+      <w:pPr>
+        <w:numPr>
+          <w:ilvl w:val="1"/>
+          <w:numId w:val="30"/>
+        </w:numPr>
+        <w:tabs>
+          <w:tab w:val="clear" w:pos="1440"/>
+          <w:tab w:val="num" w:pos="2148"/>
+        </w:tabs>
+        <w:spacing w:before="100" w:beforeAutospacing="1" w:after="100" w:afterAutospacing="1" w:line="240" w:lineRule="auto"/>
+        <w:ind w:left="2148"/>
+        <w:jc w:val="left"/>
+        <w:rPr>
+          <w:color w:val="auto"/>
+        </w:rPr>
+      </w:pPr>
+      <w:r>
+        <w:rPr>
+          <w:color w:val="auto"/>
+        </w:rPr>
+        <w:t xml:space="preserve">La división del trabajo en dos áreas principales, </w:t>
+      </w:r>
+      <w:proofErr w:type="spellStart"/>
+      <w:r>
+        <w:rPr>
+          <w:color w:val="auto"/>
+        </w:rPr>
+        <w:t>frontend</w:t>
+      </w:r>
+      <w:proofErr w:type="spellEnd"/>
+      <w:r>
+        <w:rPr>
+          <w:color w:val="auto"/>
+        </w:rPr>
+        <w:t xml:space="preserve"> y </w:t>
+      </w:r>
+      <w:proofErr w:type="spellStart"/>
+      <w:r>
+        <w:rPr>
+          <w:color w:val="auto"/>
+        </w:rPr>
+        <w:t>backend</w:t>
+      </w:r>
+      <w:proofErr w:type="spellEnd"/>
+      <w:r>
+        <w:rPr>
+          <w:color w:val="auto"/>
+        </w:rPr>
+        <w:t>, permitió un enfoque más especializado en las tareas, facilitando el desarrollo y la integración.</w:t>
+      </w:r>
+    </w:p>
+    <w:p>
+      <w:pPr>
+        <w:numPr>
+          <w:ilvl w:val="1"/>
+          <w:numId w:val="30"/>
+        </w:numPr>
+        <w:tabs>
+          <w:tab w:val="clear" w:pos="1440"/>
+          <w:tab w:val="num" w:pos="2148"/>
+        </w:tabs>
+        <w:spacing w:before="100" w:beforeAutospacing="1" w:after="100" w:afterAutospacing="1" w:line="240" w:lineRule="auto"/>
+        <w:ind w:left="2148"/>
+        <w:jc w:val="left"/>
+        <w:rPr>
+          <w:color w:val="auto"/>
+        </w:rPr>
+      </w:pPr>
+      <w:r>
+        <w:rPr>
+          <w:color w:val="auto"/>
+        </w:rPr>
+        <w:t>Se añadió una funcionalidad nueva: un sistema de chat interactivo para mejorar la comunicación directa entre usuarios. Esta funcionalidad fue un factor diferenciador frente a otras plataformas de compra-venta y mejoró significativamente la experiencia del usuario.</w:t>
+      </w:r>
+    </w:p>
+    <w:p>
+      <w:pPr>
+        <w:numPr>
+          <w:ilvl w:val="0"/>
+          <w:numId w:val="30"/>
+        </w:numPr>
+        <w:tabs>
+          <w:tab w:val="clear" w:pos="720"/>
+          <w:tab w:val="num" w:pos="1428"/>
+        </w:tabs>
+        <w:spacing w:before="100" w:beforeAutospacing="1" w:after="100" w:afterAutospacing="1" w:line="240" w:lineRule="auto"/>
+        <w:ind w:left="1428"/>
+        <w:jc w:val="left"/>
+        <w:rPr>
+          <w:color w:val="auto"/>
+        </w:rPr>
+      </w:pPr>
+      <w:r>
+        <w:rPr>
+          <w:b/>
+          <w:bCs/>
+          <w:color w:val="auto"/>
+        </w:rPr>
+        <w:t>Desafíos encontrados:</w:t>
+      </w:r>
+    </w:p>
+    <w:p>
+      <w:pPr>
+        <w:numPr>
+          <w:ilvl w:val="1"/>
+          <w:numId w:val="30"/>
+        </w:numPr>
+        <w:tabs>
+          <w:tab w:val="clear" w:pos="1440"/>
+          <w:tab w:val="num" w:pos="2148"/>
+        </w:tabs>
+        <w:spacing w:before="100" w:beforeAutospacing="1" w:after="100" w:afterAutospacing="1" w:line="240" w:lineRule="auto"/>
+        <w:ind w:left="2148"/>
+        <w:jc w:val="left"/>
+        <w:rPr>
+          <w:color w:val="auto"/>
+        </w:rPr>
+      </w:pPr>
+      <w:r>
+        <w:rPr>
+          <w:color w:val="auto"/>
+        </w:rPr>
+        <w:t xml:space="preserve">La integración del </w:t>
+      </w:r>
+      <w:proofErr w:type="spellStart"/>
+      <w:r>
+        <w:rPr>
+          <w:color w:val="auto"/>
+        </w:rPr>
+        <w:t>backend</w:t>
+      </w:r>
+      <w:proofErr w:type="spellEnd"/>
+      <w:r>
+        <w:rPr>
+          <w:color w:val="auto"/>
+        </w:rPr>
+        <w:t xml:space="preserve"> con el </w:t>
+      </w:r>
+      <w:proofErr w:type="spellStart"/>
+      <w:r>
+        <w:rPr>
+          <w:color w:val="auto"/>
+        </w:rPr>
+        <w:t>frontend</w:t>
+      </w:r>
+      <w:proofErr w:type="spellEnd"/>
+      <w:r>
+        <w:rPr>
+          <w:color w:val="auto"/>
+        </w:rPr>
+        <w:t xml:space="preserve"> fue uno de los mayores retos, ya que inicialmente se plantearon de forma separada. Finalmente, se optó por basar el </w:t>
+      </w:r>
+      <w:proofErr w:type="spellStart"/>
+      <w:r>
+        <w:rPr>
+          <w:color w:val="auto"/>
+        </w:rPr>
+        <w:t>frontend</w:t>
+      </w:r>
+      <w:proofErr w:type="spellEnd"/>
+      <w:r>
+        <w:rPr>
+          <w:color w:val="auto"/>
+        </w:rPr>
+        <w:t xml:space="preserve"> en los </w:t>
+      </w:r>
+      <w:proofErr w:type="spellStart"/>
+      <w:r>
+        <w:rPr>
+          <w:color w:val="auto"/>
+        </w:rPr>
+        <w:t>endpoints</w:t>
+      </w:r>
+      <w:proofErr w:type="spellEnd"/>
+      <w:r>
+        <w:rPr>
+          <w:color w:val="auto"/>
+        </w:rPr>
+        <w:t xml:space="preserve"> creados en el </w:t>
+      </w:r>
+      <w:proofErr w:type="spellStart"/>
+      <w:r>
+        <w:rPr>
+          <w:color w:val="auto"/>
+        </w:rPr>
+        <w:t>backend</w:t>
+      </w:r>
+      <w:proofErr w:type="spellEnd"/>
+      <w:r>
+        <w:rPr>
+          <w:color w:val="auto"/>
+        </w:rPr>
+        <w:t>, lo que simplificó la implementación.</w:t>
+      </w:r>
+    </w:p>
+    <w:p>
+      <w:pPr>
+        <w:numPr>
+          <w:ilvl w:val="1"/>
+          <w:numId w:val="30"/>
+        </w:numPr>
+        <w:tabs>
+          <w:tab w:val="clear" w:pos="1440"/>
+          <w:tab w:val="num" w:pos="2148"/>
+        </w:tabs>
+        <w:spacing w:before="100" w:beforeAutospacing="1" w:after="100" w:afterAutospacing="1" w:line="240" w:lineRule="auto"/>
+        <w:ind w:left="2148"/>
+        <w:jc w:val="left"/>
+        <w:rPr>
+          <w:color w:val="auto"/>
+        </w:rPr>
+      </w:pPr>
+      <w:r>
+        <w:rPr>
+          <w:color w:val="auto"/>
+        </w:rPr>
+        <w:t>La implementación del chat interactivo implicó resolver problemas relacionados con la sincronización en tiempo real y la gestión de datos en la base de datos.</w:t>
+      </w:r>
+    </w:p>
+    <w:p>
+      <w:pPr>
+        <w:numPr>
+          <w:ilvl w:val="0"/>
+          <w:numId w:val="30"/>
+        </w:numPr>
+        <w:tabs>
+          <w:tab w:val="clear" w:pos="720"/>
+          <w:tab w:val="num" w:pos="1428"/>
+        </w:tabs>
+        <w:spacing w:before="100" w:beforeAutospacing="1" w:after="100" w:afterAutospacing="1" w:line="240" w:lineRule="auto"/>
+        <w:ind w:left="1428"/>
+        <w:jc w:val="left"/>
+        <w:rPr>
+          <w:color w:val="auto"/>
+        </w:rPr>
+      </w:pPr>
+      <w:r>
+        <w:rPr>
+          <w:b/>
+          <w:bCs/>
+          <w:color w:val="auto"/>
+        </w:rPr>
+        <w:t>Resultados generales:</w:t>
+      </w:r>
+    </w:p>
+    <w:p>
+      <w:pPr>
+        <w:numPr>
+          <w:ilvl w:val="1"/>
+          <w:numId w:val="30"/>
+        </w:numPr>
+        <w:tabs>
+          <w:tab w:val="clear" w:pos="1440"/>
+          <w:tab w:val="num" w:pos="2148"/>
+        </w:tabs>
+        <w:spacing w:before="100" w:beforeAutospacing="1" w:after="100" w:afterAutospacing="1" w:line="240" w:lineRule="auto"/>
+        <w:ind w:left="2148"/>
+        <w:jc w:val="left"/>
+        <w:rPr>
+          <w:color w:val="auto"/>
+        </w:rPr>
+      </w:pPr>
+      <w:r>
+        <w:rPr>
+          <w:color w:val="auto"/>
+        </w:rPr>
+        <w:t>Se logró implementar la mayoría de las funcionalidades planeadas inicialmente junto con mejoras adicionales, como el sistema de chat interactivo.</w:t>
+      </w:r>
+    </w:p>
+    <w:p>
+      <w:pPr>
+        <w:numPr>
+          <w:ilvl w:val="1"/>
+          <w:numId w:val="30"/>
+        </w:numPr>
+        <w:tabs>
+          <w:tab w:val="clear" w:pos="1440"/>
+          <w:tab w:val="num" w:pos="2148"/>
+        </w:tabs>
+        <w:spacing w:before="100" w:beforeAutospacing="1" w:after="100" w:afterAutospacing="1" w:line="240" w:lineRule="auto"/>
+        <w:ind w:left="2148"/>
+        <w:jc w:val="left"/>
+        <w:rPr>
+          <w:color w:val="auto"/>
+        </w:rPr>
+      </w:pPr>
+      <w:r>
+        <w:rPr>
+          <w:color w:val="auto"/>
+        </w:rPr>
+        <w:t>Aunque el proyecto cumple con los objetivos principales, quedaron funcionalidades pendientes, como filtros de búsqueda avanzados o notificaciones en tiempo real, que se consideran líneas de trabajo futuras.</w:t>
+      </w:r>
+    </w:p>
+    <w:p>
+      <w:pPr>
+        <w:pStyle w:val="Ttulo2"/>
+        <w:ind w:left="792" w:firstLine="0"/>
+      </w:pPr>
+    </w:p>
+    <w:p>
+      <w:pPr>
+        <w:pStyle w:val="Ttulo1"/>
+        <w:numPr>
+          <w:ilvl w:val="0"/>
+          <w:numId w:val="2"/>
+        </w:numPr>
+      </w:pPr>
+      <w:bookmarkStart w:id="92" w:name="_Toc180078763"/>
+      <w:r>
+        <w:lastRenderedPageBreak/>
+        <w:t>CONCLUSIONES Y LINEAS DE TRABAJO FUTURO</w:t>
       </w:r>
       <w:bookmarkEnd w:id="92"/>
+    </w:p>
+    <w:p>
+      <w:pPr>
+        <w:pStyle w:val="Ttulo4"/>
+        <w:ind w:left="360"/>
+        <w:rPr>
+          <w:rFonts w:ascii="Times New Roman" w:hAnsi="Times New Roman" w:cs="Times New Roman"/>
+          <w:i w:val="0"/>
+          <w:color w:val="auto"/>
+        </w:rPr>
+      </w:pPr>
+      <w:r>
+        <w:rPr>
+          <w:rStyle w:val="Textoennegrita"/>
+          <w:rFonts w:ascii="Times New Roman" w:hAnsi="Times New Roman" w:cs="Times New Roman"/>
+          <w:b w:val="0"/>
+          <w:bCs w:val="0"/>
+          <w:i w:val="0"/>
+          <w:color w:val="auto"/>
+        </w:rPr>
+        <w:t xml:space="preserve">6.1 </w:t>
+      </w:r>
+      <w:r>
+        <w:rPr>
+          <w:rStyle w:val="Textoennegrita"/>
+          <w:rFonts w:ascii="Times New Roman" w:hAnsi="Times New Roman" w:cs="Times New Roman"/>
+          <w:b w:val="0"/>
+          <w:bCs w:val="0"/>
+          <w:i w:val="0"/>
+          <w:color w:val="auto"/>
+        </w:rPr>
+        <w:t>CONCLUSIONES</w:t>
+      </w:r>
+    </w:p>
+    <w:p>
+      <w:pPr>
+        <w:pStyle w:val="NormalWeb"/>
+        <w:ind w:left="708"/>
+      </w:pPr>
+      <w:r>
+        <w:t xml:space="preserve">El proyecto Tianguis ha demostrado ser una aplicación funcional y bien adaptada al mercado de compra-venta de productos de segunda mano. Las decisiones tomadas durante el desarrollo, como la inclusión de un sistema de chat interactivo y la simplificación de la integración entre </w:t>
+      </w:r>
+      <w:proofErr w:type="spellStart"/>
+      <w:r>
+        <w:t>backend</w:t>
+      </w:r>
+      <w:proofErr w:type="spellEnd"/>
+      <w:r>
+        <w:t xml:space="preserve"> y </w:t>
+      </w:r>
+      <w:proofErr w:type="spellStart"/>
+      <w:r>
+        <w:t>frontend</w:t>
+      </w:r>
+      <w:proofErr w:type="spellEnd"/>
+      <w:r>
+        <w:t>, contribuyeron a mejorar el producto final.</w:t>
+      </w:r>
+    </w:p>
+    <w:p>
+      <w:pPr>
+        <w:pStyle w:val="NormalWeb"/>
+        <w:ind w:left="708"/>
+      </w:pPr>
+      <w:r>
+        <w:t>Entre los principales logros del proyecto se encuentran:</w:t>
+      </w:r>
+    </w:p>
+    <w:p>
+      <w:pPr>
+        <w:numPr>
+          <w:ilvl w:val="0"/>
+          <w:numId w:val="31"/>
+        </w:numPr>
+        <w:tabs>
+          <w:tab w:val="clear" w:pos="720"/>
+          <w:tab w:val="num" w:pos="1428"/>
+        </w:tabs>
+        <w:spacing w:before="100" w:beforeAutospacing="1" w:after="100" w:afterAutospacing="1" w:line="240" w:lineRule="auto"/>
+        <w:ind w:left="1428"/>
+        <w:jc w:val="left"/>
+      </w:pPr>
+      <w:r>
+        <w:t>El cumplimiento de los objetivos generales planteados inicialmente.</w:t>
+      </w:r>
+    </w:p>
+    <w:p>
+      <w:pPr>
+        <w:numPr>
+          <w:ilvl w:val="0"/>
+          <w:numId w:val="31"/>
+        </w:numPr>
+        <w:tabs>
+          <w:tab w:val="clear" w:pos="720"/>
+          <w:tab w:val="num" w:pos="1428"/>
+        </w:tabs>
+        <w:spacing w:before="100" w:beforeAutospacing="1" w:after="100" w:afterAutospacing="1" w:line="240" w:lineRule="auto"/>
+        <w:ind w:left="1428"/>
+        <w:jc w:val="left"/>
+      </w:pPr>
+      <w:r>
+        <w:t>La diferenciación de la aplicación mediante funcionalidades innovadoras, como el chat interactivo.</w:t>
+      </w:r>
+    </w:p>
+    <w:p>
+      <w:pPr>
+        <w:numPr>
+          <w:ilvl w:val="0"/>
+          <w:numId w:val="31"/>
+        </w:numPr>
+        <w:tabs>
+          <w:tab w:val="clear" w:pos="720"/>
+          <w:tab w:val="num" w:pos="1428"/>
+        </w:tabs>
+        <w:spacing w:before="100" w:beforeAutospacing="1" w:after="100" w:afterAutospacing="1" w:line="240" w:lineRule="auto"/>
+        <w:ind w:left="1428"/>
+        <w:jc w:val="left"/>
+      </w:pPr>
+      <w:r>
+        <w:t>El aprendizaje adquirido durante el desarrollo, especialmente en la integración de tecnologías y la resolución de problemas complejos.</w:t>
+      </w:r>
+    </w:p>
+    <w:p>
+      <w:pPr>
+        <w:pStyle w:val="NormalWeb"/>
+        <w:ind w:left="708"/>
+      </w:pPr>
+      <w:r>
+        <w:t>Sin embargo, algunos desafíos técnicos y decisiones de simplificación llevaron a que ciertas funcionalidades no se incluyeran en esta versión. Estas áreas se identifican como oportunidades de mejora para futuras versiones del proyecto.</w:t>
+      </w:r>
+    </w:p>
+    <w:p>
+      <w:pPr>
+        <w:pStyle w:val="Ttulo4"/>
+        <w:ind w:left="360"/>
+        <w:rPr>
+          <w:rFonts w:ascii="Times New Roman" w:hAnsi="Times New Roman" w:cs="Times New Roman"/>
+          <w:i w:val="0"/>
+          <w:color w:val="auto"/>
+        </w:rPr>
+      </w:pPr>
+      <w:r>
+        <w:rPr>
+          <w:rStyle w:val="Textoennegrita"/>
+          <w:rFonts w:ascii="Times New Roman" w:hAnsi="Times New Roman" w:cs="Times New Roman"/>
+          <w:b w:val="0"/>
+          <w:bCs w:val="0"/>
+          <w:i w:val="0"/>
+          <w:color w:val="auto"/>
+        </w:rPr>
+        <w:t>6.2 LÍNEAS DE TRABAJO FUTURO</w:t>
+      </w:r>
+    </w:p>
+    <w:p>
+      <w:pPr>
+        <w:pStyle w:val="NormalWeb"/>
+        <w:ind w:left="708"/>
+      </w:pPr>
+      <w:r>
+        <w:t>Para aumentar la funcionalidad y competitividad de Tianguis, se proponen las siguientes líneas de trabajo:</w:t>
+      </w:r>
+    </w:p>
+    <w:p>
+      <w:pPr>
+        <w:pStyle w:val="NormalWeb"/>
+        <w:numPr>
+          <w:ilvl w:val="0"/>
+          <w:numId w:val="32"/>
+        </w:numPr>
+        <w:tabs>
+          <w:tab w:val="clear" w:pos="720"/>
+          <w:tab w:val="num" w:pos="1428"/>
+        </w:tabs>
+        <w:ind w:left="1428"/>
+      </w:pPr>
+      <w:r>
+        <w:rPr>
+          <w:rStyle w:val="Textoennegrita"/>
+        </w:rPr>
+        <w:t>Mejoras en la funcionalidad:</w:t>
+      </w:r>
+    </w:p>
+    <w:p>
+      <w:pPr>
+        <w:numPr>
+          <w:ilvl w:val="1"/>
+          <w:numId w:val="32"/>
+        </w:numPr>
+        <w:tabs>
+          <w:tab w:val="clear" w:pos="1440"/>
+          <w:tab w:val="num" w:pos="2148"/>
+        </w:tabs>
+        <w:spacing w:before="100" w:beforeAutospacing="1" w:after="100" w:afterAutospacing="1" w:line="240" w:lineRule="auto"/>
+        <w:ind w:left="2148"/>
+        <w:jc w:val="left"/>
+      </w:pPr>
+      <w:r>
+        <w:t>Implementar filtros de búsqueda avanzados, como rango de precios, estado del producto o ubicación.</w:t>
+      </w:r>
+    </w:p>
+    <w:p>
+      <w:pPr>
+        <w:numPr>
+          <w:ilvl w:val="1"/>
+          <w:numId w:val="32"/>
+        </w:numPr>
+        <w:tabs>
+          <w:tab w:val="clear" w:pos="1440"/>
+          <w:tab w:val="num" w:pos="2148"/>
+        </w:tabs>
+        <w:spacing w:before="100" w:beforeAutospacing="1" w:after="100" w:afterAutospacing="1" w:line="240" w:lineRule="auto"/>
+        <w:ind w:left="2148"/>
+        <w:jc w:val="left"/>
+      </w:pPr>
+      <w:r>
+        <w:t>Añadir un sistema de notificaciones en tiempo real para informar a los usuarios sobre mensajes nuevos, cambios en productos o solicitudes de compra.</w:t>
+      </w:r>
+    </w:p>
+    <w:p>
+      <w:pPr>
+        <w:numPr>
+          <w:ilvl w:val="1"/>
+          <w:numId w:val="32"/>
+        </w:numPr>
+        <w:tabs>
+          <w:tab w:val="clear" w:pos="1440"/>
+          <w:tab w:val="num" w:pos="2148"/>
+        </w:tabs>
+        <w:spacing w:before="100" w:beforeAutospacing="1" w:after="100" w:afterAutospacing="1" w:line="240" w:lineRule="auto"/>
+        <w:ind w:left="2148"/>
+        <w:jc w:val="left"/>
+      </w:pPr>
+      <w:r>
+        <w:t>Incluir un sistema de valoraciones y comentarios entre compradores y vendedores para mejorar la confianza y transparencia en las transacciones.</w:t>
+      </w:r>
+    </w:p>
+    <w:p>
+      <w:pPr>
+        <w:pStyle w:val="NormalWeb"/>
+        <w:numPr>
+          <w:ilvl w:val="0"/>
+          <w:numId w:val="32"/>
+        </w:numPr>
+        <w:tabs>
+          <w:tab w:val="clear" w:pos="720"/>
+          <w:tab w:val="num" w:pos="1428"/>
+        </w:tabs>
+        <w:ind w:left="1428"/>
+      </w:pPr>
+      <w:r>
+        <w:rPr>
+          <w:rStyle w:val="Textoennegrita"/>
+        </w:rPr>
+        <w:t>Optimización técnica:</w:t>
+      </w:r>
+    </w:p>
+    <w:p>
+      <w:pPr>
+        <w:numPr>
+          <w:ilvl w:val="1"/>
+          <w:numId w:val="32"/>
+        </w:numPr>
+        <w:tabs>
+          <w:tab w:val="clear" w:pos="1440"/>
+          <w:tab w:val="num" w:pos="2148"/>
+        </w:tabs>
+        <w:spacing w:before="100" w:beforeAutospacing="1" w:after="100" w:afterAutospacing="1" w:line="240" w:lineRule="auto"/>
+        <w:ind w:left="2148"/>
+        <w:jc w:val="left"/>
+      </w:pPr>
+      <w:r>
+        <w:t xml:space="preserve">Refinar la implementación del chat interactivo utilizando tecnologías como </w:t>
+      </w:r>
+      <w:proofErr w:type="spellStart"/>
+      <w:r>
+        <w:t>WebSocket</w:t>
+      </w:r>
+      <w:proofErr w:type="spellEnd"/>
+      <w:r>
+        <w:t xml:space="preserve"> para mejorar la sincronización en tiempo real y reducir la carga del servidor.</w:t>
+      </w:r>
+    </w:p>
+    <w:p>
+      <w:pPr>
+        <w:numPr>
+          <w:ilvl w:val="1"/>
+          <w:numId w:val="32"/>
+        </w:numPr>
+        <w:tabs>
+          <w:tab w:val="clear" w:pos="1440"/>
+          <w:tab w:val="num" w:pos="2148"/>
+        </w:tabs>
+        <w:spacing w:before="100" w:beforeAutospacing="1" w:after="100" w:afterAutospacing="1" w:line="240" w:lineRule="auto"/>
+        <w:ind w:left="2148"/>
+        <w:jc w:val="left"/>
+      </w:pPr>
+      <w:r>
+        <w:t>Optimizar las consultas a la base de datos para mejorar la eficiencia y escalabilidad de la aplicación.</w:t>
+      </w:r>
+    </w:p>
+    <w:p>
+      <w:pPr>
+        <w:pStyle w:val="NormalWeb"/>
+        <w:numPr>
+          <w:ilvl w:val="0"/>
+          <w:numId w:val="32"/>
+        </w:numPr>
+        <w:tabs>
+          <w:tab w:val="clear" w:pos="720"/>
+          <w:tab w:val="num" w:pos="1428"/>
+        </w:tabs>
+        <w:ind w:left="1428"/>
+      </w:pPr>
+      <w:r>
+        <w:rPr>
+          <w:rStyle w:val="Textoennegrita"/>
+        </w:rPr>
+        <w:t>Expansión comercial:</w:t>
+      </w:r>
+    </w:p>
+    <w:p>
+      <w:pPr>
+        <w:numPr>
+          <w:ilvl w:val="1"/>
+          <w:numId w:val="32"/>
+        </w:numPr>
+        <w:tabs>
+          <w:tab w:val="clear" w:pos="1440"/>
+          <w:tab w:val="num" w:pos="2148"/>
+        </w:tabs>
+        <w:spacing w:before="100" w:beforeAutospacing="1" w:after="100" w:afterAutospacing="1" w:line="240" w:lineRule="auto"/>
+        <w:ind w:left="2148"/>
+        <w:jc w:val="left"/>
+      </w:pPr>
+      <w:r>
+        <w:t>Desarrollar una versión móvil de la aplicación para captar un público más amplio y mejorar la accesibilidad.</w:t>
+      </w:r>
+    </w:p>
+    <w:p>
+      <w:pPr>
+        <w:numPr>
+          <w:ilvl w:val="1"/>
+          <w:numId w:val="32"/>
+        </w:numPr>
+        <w:tabs>
+          <w:tab w:val="clear" w:pos="1440"/>
+          <w:tab w:val="num" w:pos="2148"/>
+        </w:tabs>
+        <w:spacing w:before="100" w:beforeAutospacing="1" w:after="100" w:afterAutospacing="1" w:line="240" w:lineRule="auto"/>
+        <w:ind w:left="2148"/>
+        <w:jc w:val="left"/>
+      </w:pPr>
+      <w:r>
+        <w:t xml:space="preserve">Implementar un modelo de monetización, como cuentas </w:t>
+      </w:r>
+      <w:proofErr w:type="spellStart"/>
+      <w:r>
+        <w:t>premium</w:t>
+      </w:r>
+      <w:proofErr w:type="spellEnd"/>
+      <w:r>
+        <w:t xml:space="preserve"> para vendedores o publicidad segmentada.</w:t>
+      </w:r>
+    </w:p>
+    <w:p>
+      <w:pPr>
+        <w:pStyle w:val="NormalWeb"/>
+        <w:ind w:left="360"/>
+      </w:pPr>
+      <w:r>
+        <w:lastRenderedPageBreak/>
+        <w:t>Estas líneas de trabajo permitirán a Tianguis consolidarse como una herramienta útil y atractiva en el mercado, aumentando su impacto y alcance entre los usuarios.</w:t>
+      </w:r>
+    </w:p>
+    <w:p>
+      <w:pPr>
+        <w:pStyle w:val="Ttulo1"/>
+        <w:numPr>
+          <w:ilvl w:val="0"/>
+          <w:numId w:val="2"/>
+        </w:numPr>
+        <w:rPr>
+          <w:lang w:val="en-US"/>
+        </w:rPr>
+      </w:pPr>
+      <w:bookmarkStart w:id="93" w:name="_Toc482292761"/>
+      <w:bookmarkStart w:id="94" w:name="_Toc482292849"/>
+      <w:bookmarkStart w:id="95" w:name="_Toc482295412"/>
+      <w:bookmarkStart w:id="96" w:name="_Toc482741604"/>
+      <w:bookmarkStart w:id="97" w:name="_Toc482741640"/>
+      <w:bookmarkStart w:id="98" w:name="_Toc482741692"/>
+      <w:bookmarkStart w:id="99" w:name="_Toc482826547"/>
+      <w:bookmarkStart w:id="100" w:name="_Toc482890151"/>
+      <w:bookmarkStart w:id="101" w:name="_Toc482901102"/>
+      <w:bookmarkStart w:id="102" w:name="_Toc482957093"/>
+      <w:bookmarkStart w:id="103" w:name="_Toc483583883"/>
+      <w:bookmarkStart w:id="104" w:name="_Toc482292762"/>
+      <w:bookmarkStart w:id="105" w:name="_Toc482292850"/>
+      <w:bookmarkStart w:id="106" w:name="_Toc482295413"/>
+      <w:bookmarkStart w:id="107" w:name="_Toc482741605"/>
+      <w:bookmarkStart w:id="108" w:name="_Toc482741641"/>
+      <w:bookmarkStart w:id="109" w:name="_Toc482741693"/>
+      <w:bookmarkStart w:id="110" w:name="_Toc482826548"/>
+      <w:bookmarkStart w:id="111" w:name="_Toc482890152"/>
+      <w:bookmarkStart w:id="112" w:name="_Toc482901103"/>
+      <w:bookmarkStart w:id="113" w:name="_Toc482957094"/>
+      <w:bookmarkStart w:id="114" w:name="_Toc483583884"/>
+      <w:bookmarkStart w:id="115" w:name="_Toc180078765"/>
       <w:bookmarkEnd w:id="93"/>
-      <w:r>
-        <w:t xml:space="preserve"> Porcentaje de consecución de objetivos</w:t>
-      </w:r>
-    </w:p>
-    <w:p>
-      <w:r>
-        <w:t xml:space="preserve">. </w:t>
-      </w:r>
-    </w:p>
-    <w:p>
-      <w:pPr>
-        <w:keepNext/>
-        <w:ind w:firstLine="0"/>
-        <w:jc w:val="center"/>
-      </w:pPr>
-      <w:r>
-        <w:rPr>
-          <w:noProof/>
-        </w:rPr>
-        <w:drawing>
-          <wp:inline distT="0" distB="0" distL="0" distR="0">
-            <wp:extent cx="5400040" cy="2089150"/>
-            <wp:effectExtent l="0" t="0" r="0" b="0"/>
-            <wp:docPr id="4" name="Imagen 2"/>
-            <wp:cNvGraphicFramePr>
-              <a:graphicFrameLocks xmlns:a="http://schemas.openxmlformats.org/drawingml/2006/main" noChangeAspect="1"/>
-            </wp:cNvGraphicFramePr>
-            <a:graphic xmlns:a="http://schemas.openxmlformats.org/drawingml/2006/main">
-              <a:graphicData uri="http://schemas.openxmlformats.org/drawingml/2006/picture">
-                <pic:pic xmlns:pic="http://schemas.openxmlformats.org/drawingml/2006/picture">
-                  <pic:nvPicPr>
-                    <pic:cNvPr id="4" name="Imagen 2"/>
-                    <pic:cNvPicPr>
-                      <a:picLocks noChangeAspect="1" noChangeArrowheads="1"/>
-                    </pic:cNvPicPr>
-                  </pic:nvPicPr>
-                  <pic:blipFill>
-                    <a:blip r:embed="rId35"/>
-                    <a:stretch>
-                      <a:fillRect/>
-                    </a:stretch>
-                  </pic:blipFill>
-                  <pic:spPr bwMode="auto">
-                    <a:xfrm>
-                      <a:off x="0" y="0"/>
-                      <a:ext cx="5400040" cy="2089150"/>
-                    </a:xfrm>
-                    <a:prstGeom prst="rect">
-                      <a:avLst/>
-                    </a:prstGeom>
-                  </pic:spPr>
-                </pic:pic>
-              </a:graphicData>
-            </a:graphic>
-          </wp:inline>
-        </w:drawing>
-      </w:r>
-    </w:p>
-    <w:p>
-      <w:pPr>
-        <w:pStyle w:val="Descripcin"/>
-        <w:jc w:val="center"/>
-      </w:pPr>
-      <w:bookmarkStart w:id="94" w:name="_Toc6750633"/>
-      <w:bookmarkStart w:id="95" w:name="_Ref484195143"/>
-      <w:r>
-        <w:t xml:space="preserve">Figura </w:t>
-      </w:r>
-      <w:r>
-        <w:fldChar w:fldCharType="begin"/>
-      </w:r>
-      <w:r>
-        <w:instrText>SEQ Figura \* ARABIC</w:instrText>
-      </w:r>
-      <w:r>
-        <w:fldChar w:fldCharType="separate"/>
-      </w:r>
-      <w:r>
-        <w:t>3</w:t>
-      </w:r>
-      <w:r>
-        <w:fldChar w:fldCharType="end"/>
-      </w:r>
-      <w:r>
-        <w:t xml:space="preserve"> – </w:t>
-      </w:r>
       <w:bookmarkEnd w:id="94"/>
       <w:bookmarkEnd w:id="95"/>
-      <w:r>
-        <w:rPr>
-          <w:i w:val="0"/>
-          <w:iCs w:val="0"/>
-        </w:rPr>
-        <w:t>Utilidad de la aplicación</w:t>
-      </w:r>
-    </w:p>
-    <w:p>
-      <w:r>
-        <w:t xml:space="preserve">.  </w:t>
-      </w:r>
-    </w:p>
-    <w:p>
-      <w:pPr>
-        <w:pStyle w:val="Ttulo1"/>
-        <w:numPr>
-          <w:ilvl w:val="0"/>
-          <w:numId w:val="2"/>
-        </w:numPr>
-      </w:pPr>
-      <w:bookmarkStart w:id="96" w:name="_Toc180078763"/>
-      <w:r>
-        <w:lastRenderedPageBreak/>
-        <w:t>CONCLUSIONES Y LINEAS DE TRABAJO FUTURO</w:t>
-      </w:r>
       <w:bookmarkEnd w:id="96"/>
-    </w:p>
-    <w:p>
-      <w:r>
-        <w:t xml:space="preserve">. </w:t>
-      </w:r>
-    </w:p>
-    <w:p>
-      <w:pPr>
-        <w:pStyle w:val="Ttulo2"/>
-        <w:numPr>
-          <w:ilvl w:val="1"/>
-          <w:numId w:val="2"/>
-        </w:numPr>
-      </w:pPr>
-      <w:del w:id="97" w:author="Emilio Sarabia" w:date="2019-04-21T14:44:00Z">
-        <w:r>
-          <w:delText>CONCLUSIONES</w:delText>
-        </w:r>
-        <w:r>
-          <w:tab/>
-        </w:r>
-      </w:del>
-      <w:bookmarkStart w:id="98" w:name="_Toc180078764"/>
+      <w:bookmarkEnd w:id="97"/>
       <w:bookmarkEnd w:id="98"/>
-    </w:p>
-    <w:p>
-      <w:del w:id="99" w:author="Emilio Sarabia" w:date="2019-04-21T14:44:00Z">
-        <w:r>
-          <w:delText>.</w:delText>
-        </w:r>
-      </w:del>
-    </w:p>
-    <w:p>
-      <w:del w:id="100" w:author="Emilio Sarabia" w:date="2019-04-21T14:44:00Z">
-        <w:r>
-          <w:delText>.</w:delText>
-        </w:r>
-      </w:del>
-    </w:p>
-    <w:p>
-      <w:pPr>
-        <w:pStyle w:val="Ttulo2"/>
-        <w:ind w:firstLine="0"/>
-      </w:pPr>
-      <w:del w:id="101" w:author="Emilio Sarabia" w:date="2019-04-21T14:44:00Z">
-        <w:r>
-          <w:delText>FUTURAS LINEAS DE TR</w:delText>
-        </w:r>
-      </w:del>
-      <w:r>
-        <w:t xml:space="preserve"> </w:t>
-      </w:r>
-    </w:p>
-    <w:p>
-      <w:pPr>
-        <w:pStyle w:val="Ttulo1"/>
-        <w:numPr>
-          <w:ilvl w:val="0"/>
-          <w:numId w:val="2"/>
-        </w:numPr>
-        <w:rPr>
-          <w:lang w:val="en-US"/>
-        </w:rPr>
-      </w:pPr>
-      <w:bookmarkStart w:id="102" w:name="_Toc482292761"/>
-      <w:bookmarkStart w:id="103" w:name="_Toc482292849"/>
-      <w:bookmarkStart w:id="104" w:name="_Toc482295412"/>
-      <w:bookmarkStart w:id="105" w:name="_Toc482741604"/>
-      <w:bookmarkStart w:id="106" w:name="_Toc482741640"/>
-      <w:bookmarkStart w:id="107" w:name="_Toc482741692"/>
-      <w:bookmarkStart w:id="108" w:name="_Toc482826547"/>
-      <w:bookmarkStart w:id="109" w:name="_Toc482890151"/>
-      <w:bookmarkStart w:id="110" w:name="_Toc482901102"/>
-      <w:bookmarkStart w:id="111" w:name="_Toc482957093"/>
-      <w:bookmarkStart w:id="112" w:name="_Toc483583883"/>
-      <w:bookmarkStart w:id="113" w:name="_Toc482292762"/>
-      <w:bookmarkStart w:id="114" w:name="_Toc482292850"/>
-      <w:bookmarkStart w:id="115" w:name="_Toc482295413"/>
-      <w:bookmarkStart w:id="116" w:name="_Toc482741605"/>
-      <w:bookmarkStart w:id="117" w:name="_Toc482741641"/>
-      <w:bookmarkStart w:id="118" w:name="_Toc482741693"/>
-      <w:bookmarkStart w:id="119" w:name="_Toc482826548"/>
-      <w:bookmarkStart w:id="120" w:name="_Toc482890152"/>
-      <w:bookmarkStart w:id="121" w:name="_Toc482901103"/>
-      <w:bookmarkStart w:id="122" w:name="_Toc482957094"/>
-      <w:bookmarkStart w:id="123" w:name="_Toc483583884"/>
-      <w:bookmarkStart w:id="124" w:name="_Toc180078765"/>
+      <w:bookmarkEnd w:id="99"/>
+      <w:bookmarkEnd w:id="100"/>
+      <w:bookmarkEnd w:id="101"/>
       <w:bookmarkEnd w:id="102"/>
       <w:bookmarkEnd w:id="103"/>
       <w:bookmarkEnd w:id="104"/>
@@ -8677,15 +9329,6 @@
       <w:bookmarkEnd w:id="112"/>
       <w:bookmarkEnd w:id="113"/>
       <w:bookmarkEnd w:id="114"/>
-      <w:bookmarkEnd w:id="115"/>
-      <w:bookmarkEnd w:id="116"/>
-      <w:bookmarkEnd w:id="117"/>
-      <w:bookmarkEnd w:id="118"/>
-      <w:bookmarkEnd w:id="119"/>
-      <w:bookmarkEnd w:id="120"/>
-      <w:bookmarkEnd w:id="121"/>
-      <w:bookmarkEnd w:id="122"/>
-      <w:bookmarkEnd w:id="123"/>
       <w:r>
         <w:rPr>
           <w:lang w:val="en-US"/>
@@ -8696,7 +9339,7 @@
       <w:r>
         <w:t>BIBLIOGRAFICAS</w:t>
       </w:r>
-      <w:bookmarkEnd w:id="124"/>
+      <w:bookmarkEnd w:id="115"/>
     </w:p>
     <w:p>
       <w:r>
@@ -8723,12 +9366,12 @@
         <w:pStyle w:val="Ttulo1"/>
         <w:jc w:val="both"/>
       </w:pPr>
-      <w:bookmarkStart w:id="125" w:name="_Toc180078766"/>
+      <w:bookmarkStart w:id="116" w:name="_Toc180078766"/>
       <w:r>
         <w:lastRenderedPageBreak/>
         <w:t>ANEXOS</w:t>
       </w:r>
-      <w:bookmarkEnd w:id="125"/>
+      <w:bookmarkEnd w:id="116"/>
       <w:r>
         <w:t xml:space="preserve"> </w:t>
       </w:r>
@@ -8749,7 +9392,7 @@
       </w:r>
     </w:p>
     <w:sectPr>
-      <w:footerReference w:type="default" r:id="rId36"/>
+      <w:footerReference w:type="default" r:id="rId34"/>
       <w:pgSz w:w="11906" w:h="16838"/>
       <w:pgMar w:top="1417" w:right="707" w:bottom="1417" w:left="1134" w:header="708" w:footer="708" w:gutter="0"/>
       <w:pgNumType w:start="1"/>
@@ -8762,7 +9405,7 @@
 </file>
 
 <file path=word/endnotes.xml><?xml version="1.0" encoding="utf-8"?>
-<w:endnotes xmlns:wpc="http://schemas.microsoft.com/office/word/2010/wordprocessingCanvas" xmlns:cx="http://schemas.microsoft.com/office/drawing/2014/chartex" xmlns:cx1="http://schemas.microsoft.com/office/drawing/2015/9/8/chartex" xmlns:mc="http://schemas.openxmlformats.org/markup-compatibility/2006" xmlns:o="urn:schemas-microsoft-com:office:office" xmlns:r="http://schemas.openxmlformats.org/officeDocument/2006/relationships" xmlns:m="http://schemas.openxmlformats.org/officeDocument/2006/math" xmlns:v="urn:schemas-microsoft-com:vml" xmlns:wp14="http://schemas.microsoft.com/office/word/2010/wordprocessingDrawing" xmlns:wp="http://schemas.openxmlformats.org/drawingml/2006/wordprocessingDrawing" xmlns:w10="urn:schemas-microsoft-com:office:word" xmlns:w="http://schemas.openxmlformats.org/wordprocessingml/2006/main" xmlns:w14="http://schemas.microsoft.com/office/word/2010/wordml" xmlns:w15="http://schemas.microsoft.com/office/word/2012/wordml" xmlns:w16se="http://schemas.microsoft.com/office/word/2015/wordml/symex" xmlns:wpg="http://schemas.microsoft.com/office/word/2010/wordprocessingGroup" xmlns:wpi="http://schemas.microsoft.com/office/word/2010/wordprocessingInk" xmlns:wne="http://schemas.microsoft.com/office/word/2006/wordml" xmlns:wps="http://schemas.microsoft.com/office/word/2010/wordprocessingShape" mc:Ignorable="w14 w15 w16se wp14">
+<w:endnotes xmlns:wpc="http://schemas.microsoft.com/office/word/2010/wordprocessingCanvas" xmlns:mc="http://schemas.openxmlformats.org/markup-compatibility/2006" xmlns:o="urn:schemas-microsoft-com:office:office" xmlns:r="http://schemas.openxmlformats.org/officeDocument/2006/relationships" xmlns:m="http://schemas.openxmlformats.org/officeDocument/2006/math" xmlns:v="urn:schemas-microsoft-com:vml" xmlns:wp14="http://schemas.microsoft.com/office/word/2010/wordprocessingDrawing" xmlns:wp="http://schemas.openxmlformats.org/drawingml/2006/wordprocessingDrawing" xmlns:w10="urn:schemas-microsoft-com:office:word" xmlns:w="http://schemas.openxmlformats.org/wordprocessingml/2006/main" xmlns:w14="http://schemas.microsoft.com/office/word/2010/wordml" xmlns:w15="http://schemas.microsoft.com/office/word/2012/wordml" xmlns:wpg="http://schemas.microsoft.com/office/word/2010/wordprocessingGroup" xmlns:wpi="http://schemas.microsoft.com/office/word/2010/wordprocessingInk" xmlns:wne="http://schemas.microsoft.com/office/word/2006/wordml" xmlns:wps="http://schemas.microsoft.com/office/word/2010/wordprocessingShape" mc:Ignorable="w14 w15 wp14">
   <w:endnote w:type="separator" w:id="-1">
     <w:p>
       <w:pPr>
@@ -8787,7 +9430,7 @@
 </file>
 
 <file path=word/footer1.xml><?xml version="1.0" encoding="utf-8"?>
-<w:ftr xmlns:wpc="http://schemas.microsoft.com/office/word/2010/wordprocessingCanvas" xmlns:cx="http://schemas.microsoft.com/office/drawing/2014/chartex" xmlns:cx1="http://schemas.microsoft.com/office/drawing/2015/9/8/chartex" xmlns:mc="http://schemas.openxmlformats.org/markup-compatibility/2006" xmlns:o="urn:schemas-microsoft-com:office:office" xmlns:r="http://schemas.openxmlformats.org/officeDocument/2006/relationships" xmlns:m="http://schemas.openxmlformats.org/officeDocument/2006/math" xmlns:v="urn:schemas-microsoft-com:vml" xmlns:wp14="http://schemas.microsoft.com/office/word/2010/wordprocessingDrawing" xmlns:wp="http://schemas.openxmlformats.org/drawingml/2006/wordprocessingDrawing" xmlns:w10="urn:schemas-microsoft-com:office:word" xmlns:w="http://schemas.openxmlformats.org/wordprocessingml/2006/main" xmlns:w14="http://schemas.microsoft.com/office/word/2010/wordml" xmlns:w15="http://schemas.microsoft.com/office/word/2012/wordml" xmlns:w16se="http://schemas.microsoft.com/office/word/2015/wordml/symex" xmlns:wpg="http://schemas.microsoft.com/office/word/2010/wordprocessingGroup" xmlns:wpi="http://schemas.microsoft.com/office/word/2010/wordprocessingInk" xmlns:wne="http://schemas.microsoft.com/office/word/2006/wordml" xmlns:wps="http://schemas.microsoft.com/office/word/2010/wordprocessingShape" mc:Ignorable="w14 w15 w16se wp14">
+<w:ftr xmlns:wpc="http://schemas.microsoft.com/office/word/2010/wordprocessingCanvas" xmlns:mc="http://schemas.openxmlformats.org/markup-compatibility/2006" xmlns:o="urn:schemas-microsoft-com:office:office" xmlns:r="http://schemas.openxmlformats.org/officeDocument/2006/relationships" xmlns:m="http://schemas.openxmlformats.org/officeDocument/2006/math" xmlns:v="urn:schemas-microsoft-com:vml" xmlns:wp14="http://schemas.microsoft.com/office/word/2010/wordprocessingDrawing" xmlns:wp="http://schemas.openxmlformats.org/drawingml/2006/wordprocessingDrawing" xmlns:w10="urn:schemas-microsoft-com:office:word" xmlns:w="http://schemas.openxmlformats.org/wordprocessingml/2006/main" xmlns:w14="http://schemas.microsoft.com/office/word/2010/wordml" xmlns:w15="http://schemas.microsoft.com/office/word/2012/wordml" xmlns:wpg="http://schemas.microsoft.com/office/word/2010/wordprocessingGroup" xmlns:wpi="http://schemas.microsoft.com/office/word/2010/wordprocessingInk" xmlns:wne="http://schemas.microsoft.com/office/word/2006/wordml" xmlns:wps="http://schemas.microsoft.com/office/word/2010/wordprocessingShape" mc:Ignorable="w14 w15 wp14">
   <w:p>
     <w:pPr>
       <w:pStyle w:val="Piedepgina"/>
@@ -8802,7 +9445,7 @@
 </file>
 
 <file path=word/footer2.xml><?xml version="1.0" encoding="utf-8"?>
-<w:ftr xmlns:wpc="http://schemas.microsoft.com/office/word/2010/wordprocessingCanvas" xmlns:cx="http://schemas.microsoft.com/office/drawing/2014/chartex" xmlns:cx1="http://schemas.microsoft.com/office/drawing/2015/9/8/chartex" xmlns:mc="http://schemas.openxmlformats.org/markup-compatibility/2006" xmlns:o="urn:schemas-microsoft-com:office:office" xmlns:r="http://schemas.openxmlformats.org/officeDocument/2006/relationships" xmlns:m="http://schemas.openxmlformats.org/officeDocument/2006/math" xmlns:v="urn:schemas-microsoft-com:vml" xmlns:wp14="http://schemas.microsoft.com/office/word/2010/wordprocessingDrawing" xmlns:wp="http://schemas.openxmlformats.org/drawingml/2006/wordprocessingDrawing" xmlns:w10="urn:schemas-microsoft-com:office:word" xmlns:w="http://schemas.openxmlformats.org/wordprocessingml/2006/main" xmlns:w14="http://schemas.microsoft.com/office/word/2010/wordml" xmlns:w15="http://schemas.microsoft.com/office/word/2012/wordml" xmlns:w16se="http://schemas.microsoft.com/office/word/2015/wordml/symex" xmlns:wpg="http://schemas.microsoft.com/office/word/2010/wordprocessingGroup" xmlns:wpi="http://schemas.microsoft.com/office/word/2010/wordprocessingInk" xmlns:wne="http://schemas.microsoft.com/office/word/2006/wordml" xmlns:wps="http://schemas.microsoft.com/office/word/2010/wordprocessingShape" mc:Ignorable="w14 w15 w16se wp14">
+<w:ftr xmlns:wpc="http://schemas.microsoft.com/office/word/2010/wordprocessingCanvas" xmlns:mc="http://schemas.openxmlformats.org/markup-compatibility/2006" xmlns:o="urn:schemas-microsoft-com:office:office" xmlns:r="http://schemas.openxmlformats.org/officeDocument/2006/relationships" xmlns:m="http://schemas.openxmlformats.org/officeDocument/2006/math" xmlns:v="urn:schemas-microsoft-com:vml" xmlns:wp14="http://schemas.microsoft.com/office/word/2010/wordprocessingDrawing" xmlns:wp="http://schemas.openxmlformats.org/drawingml/2006/wordprocessingDrawing" xmlns:w10="urn:schemas-microsoft-com:office:word" xmlns:w="http://schemas.openxmlformats.org/wordprocessingml/2006/main" xmlns:w14="http://schemas.microsoft.com/office/word/2010/wordml" xmlns:w15="http://schemas.microsoft.com/office/word/2012/wordml" xmlns:wpg="http://schemas.microsoft.com/office/word/2010/wordprocessingGroup" xmlns:wpi="http://schemas.microsoft.com/office/word/2010/wordprocessingInk" xmlns:wne="http://schemas.microsoft.com/office/word/2006/wordml" xmlns:wps="http://schemas.microsoft.com/office/word/2010/wordprocessingShape" mc:Ignorable="w14 w15 wp14">
   <w:sdt>
     <w:sdtPr>
       <w:id w:val="-995265209"/>
@@ -8838,7 +9481,7 @@
           <w:rPr>
             <w:noProof/>
           </w:rPr>
-          <w:t>31</w:t>
+          <w:t>30</w:t>
         </w:r>
         <w:r>
           <w:fldChar w:fldCharType="end"/>
@@ -8855,7 +9498,7 @@
 </file>
 
 <file path=word/footnotes.xml><?xml version="1.0" encoding="utf-8"?>
-<w:footnotes xmlns:wpc="http://schemas.microsoft.com/office/word/2010/wordprocessingCanvas" xmlns:cx="http://schemas.microsoft.com/office/drawing/2014/chartex" xmlns:cx1="http://schemas.microsoft.com/office/drawing/2015/9/8/chartex" xmlns:mc="http://schemas.openxmlformats.org/markup-compatibility/2006" xmlns:o="urn:schemas-microsoft-com:office:office" xmlns:r="http://schemas.openxmlformats.org/officeDocument/2006/relationships" xmlns:m="http://schemas.openxmlformats.org/officeDocument/2006/math" xmlns:v="urn:schemas-microsoft-com:vml" xmlns:wp14="http://schemas.microsoft.com/office/word/2010/wordprocessingDrawing" xmlns:wp="http://schemas.openxmlformats.org/drawingml/2006/wordprocessingDrawing" xmlns:w10="urn:schemas-microsoft-com:office:word" xmlns:w="http://schemas.openxmlformats.org/wordprocessingml/2006/main" xmlns:w14="http://schemas.microsoft.com/office/word/2010/wordml" xmlns:w15="http://schemas.microsoft.com/office/word/2012/wordml" xmlns:w16se="http://schemas.microsoft.com/office/word/2015/wordml/symex" xmlns:wpg="http://schemas.microsoft.com/office/word/2010/wordprocessingGroup" xmlns:wpi="http://schemas.microsoft.com/office/word/2010/wordprocessingInk" xmlns:wne="http://schemas.microsoft.com/office/word/2006/wordml" xmlns:wps="http://schemas.microsoft.com/office/word/2010/wordprocessingShape" mc:Ignorable="w14 w15 w16se wp14">
+<w:footnotes xmlns:wpc="http://schemas.microsoft.com/office/word/2010/wordprocessingCanvas" xmlns:mc="http://schemas.openxmlformats.org/markup-compatibility/2006" xmlns:o="urn:schemas-microsoft-com:office:office" xmlns:r="http://schemas.openxmlformats.org/officeDocument/2006/relationships" xmlns:m="http://schemas.openxmlformats.org/officeDocument/2006/math" xmlns:v="urn:schemas-microsoft-com:vml" xmlns:wp14="http://schemas.microsoft.com/office/word/2010/wordprocessingDrawing" xmlns:wp="http://schemas.openxmlformats.org/drawingml/2006/wordprocessingDrawing" xmlns:w10="urn:schemas-microsoft-com:office:word" xmlns:w="http://schemas.openxmlformats.org/wordprocessingml/2006/main" xmlns:w14="http://schemas.microsoft.com/office/word/2010/wordml" xmlns:w15="http://schemas.microsoft.com/office/word/2012/wordml" xmlns:wpg="http://schemas.microsoft.com/office/word/2010/wordprocessingGroup" xmlns:wpi="http://schemas.microsoft.com/office/word/2010/wordprocessingInk" xmlns:wne="http://schemas.microsoft.com/office/word/2006/wordml" xmlns:wps="http://schemas.microsoft.com/office/word/2010/wordprocessingShape" mc:Ignorable="w14 w15 wp14">
   <w:footnote w:type="separator" w:id="-1">
     <w:p>
       <w:pPr>
@@ -8880,7 +9523,7 @@
 </file>
 
 <file path=word/header1.xml><?xml version="1.0" encoding="utf-8"?>
-<w:hdr xmlns:wpc="http://schemas.microsoft.com/office/word/2010/wordprocessingCanvas" xmlns:cx="http://schemas.microsoft.com/office/drawing/2014/chartex" xmlns:cx1="http://schemas.microsoft.com/office/drawing/2015/9/8/chartex" xmlns:mc="http://schemas.openxmlformats.org/markup-compatibility/2006" xmlns:o="urn:schemas-microsoft-com:office:office" xmlns:r="http://schemas.openxmlformats.org/officeDocument/2006/relationships" xmlns:m="http://schemas.openxmlformats.org/officeDocument/2006/math" xmlns:v="urn:schemas-microsoft-com:vml" xmlns:wp14="http://schemas.microsoft.com/office/word/2010/wordprocessingDrawing" xmlns:wp="http://schemas.openxmlformats.org/drawingml/2006/wordprocessingDrawing" xmlns:w10="urn:schemas-microsoft-com:office:word" xmlns:w="http://schemas.openxmlformats.org/wordprocessingml/2006/main" xmlns:w14="http://schemas.microsoft.com/office/word/2010/wordml" xmlns:w15="http://schemas.microsoft.com/office/word/2012/wordml" xmlns:w16se="http://schemas.microsoft.com/office/word/2015/wordml/symex" xmlns:wpg="http://schemas.microsoft.com/office/word/2010/wordprocessingGroup" xmlns:wpi="http://schemas.microsoft.com/office/word/2010/wordprocessingInk" xmlns:wne="http://schemas.microsoft.com/office/word/2006/wordml" xmlns:wps="http://schemas.microsoft.com/office/word/2010/wordprocessingShape" mc:Ignorable="w14 w15 w16se wp14">
+<w:hdr xmlns:wpc="http://schemas.microsoft.com/office/word/2010/wordprocessingCanvas" xmlns:mc="http://schemas.openxmlformats.org/markup-compatibility/2006" xmlns:o="urn:schemas-microsoft-com:office:office" xmlns:r="http://schemas.openxmlformats.org/officeDocument/2006/relationships" xmlns:m="http://schemas.openxmlformats.org/officeDocument/2006/math" xmlns:v="urn:schemas-microsoft-com:vml" xmlns:wp14="http://schemas.microsoft.com/office/word/2010/wordprocessingDrawing" xmlns:wp="http://schemas.openxmlformats.org/drawingml/2006/wordprocessingDrawing" xmlns:w10="urn:schemas-microsoft-com:office:word" xmlns:w="http://schemas.openxmlformats.org/wordprocessingml/2006/main" xmlns:w14="http://schemas.microsoft.com/office/word/2010/wordml" xmlns:w15="http://schemas.microsoft.com/office/word/2012/wordml" xmlns:wpg="http://schemas.microsoft.com/office/word/2010/wordprocessingGroup" xmlns:wpi="http://schemas.microsoft.com/office/word/2010/wordprocessingInk" xmlns:wne="http://schemas.microsoft.com/office/word/2006/wordml" xmlns:wps="http://schemas.microsoft.com/office/word/2010/wordprocessingShape" mc:Ignorable="w14 w15 wp14">
   <w:p>
     <w:pPr>
       <w:pStyle w:val="Encabezado"/>
@@ -8891,7 +9534,7 @@
 </file>
 
 <file path=word/header2.xml><?xml version="1.0" encoding="utf-8"?>
-<w:hdr xmlns:wpc="http://schemas.microsoft.com/office/word/2010/wordprocessingCanvas" xmlns:cx="http://schemas.microsoft.com/office/drawing/2014/chartex" xmlns:cx1="http://schemas.microsoft.com/office/drawing/2015/9/8/chartex" xmlns:mc="http://schemas.openxmlformats.org/markup-compatibility/2006" xmlns:o="urn:schemas-microsoft-com:office:office" xmlns:r="http://schemas.openxmlformats.org/officeDocument/2006/relationships" xmlns:m="http://schemas.openxmlformats.org/officeDocument/2006/math" xmlns:v="urn:schemas-microsoft-com:vml" xmlns:wp14="http://schemas.microsoft.com/office/word/2010/wordprocessingDrawing" xmlns:wp="http://schemas.openxmlformats.org/drawingml/2006/wordprocessingDrawing" xmlns:w10="urn:schemas-microsoft-com:office:word" xmlns:w="http://schemas.openxmlformats.org/wordprocessingml/2006/main" xmlns:w14="http://schemas.microsoft.com/office/word/2010/wordml" xmlns:w15="http://schemas.microsoft.com/office/word/2012/wordml" xmlns:w16se="http://schemas.microsoft.com/office/word/2015/wordml/symex" xmlns:wpg="http://schemas.microsoft.com/office/word/2010/wordprocessingGroup" xmlns:wpi="http://schemas.microsoft.com/office/word/2010/wordprocessingInk" xmlns:wne="http://schemas.microsoft.com/office/word/2006/wordml" xmlns:wps="http://schemas.microsoft.com/office/word/2010/wordprocessingShape" mc:Ignorable="w14 w15 w16se wp14">
+<w:hdr xmlns:wpc="http://schemas.microsoft.com/office/word/2010/wordprocessingCanvas" xmlns:mc="http://schemas.openxmlformats.org/markup-compatibility/2006" xmlns:o="urn:schemas-microsoft-com:office:office" xmlns:r="http://schemas.openxmlformats.org/officeDocument/2006/relationships" xmlns:m="http://schemas.openxmlformats.org/officeDocument/2006/math" xmlns:v="urn:schemas-microsoft-com:vml" xmlns:wp14="http://schemas.microsoft.com/office/word/2010/wordprocessingDrawing" xmlns:wp="http://schemas.openxmlformats.org/drawingml/2006/wordprocessingDrawing" xmlns:w10="urn:schemas-microsoft-com:office:word" xmlns:w="http://schemas.openxmlformats.org/wordprocessingml/2006/main" xmlns:w14="http://schemas.microsoft.com/office/word/2010/wordml" xmlns:w15="http://schemas.microsoft.com/office/word/2012/wordml" xmlns:wpg="http://schemas.microsoft.com/office/word/2010/wordprocessingGroup" xmlns:wpi="http://schemas.microsoft.com/office/word/2010/wordprocessingInk" xmlns:wne="http://schemas.microsoft.com/office/word/2006/wordml" xmlns:wps="http://schemas.microsoft.com/office/word/2010/wordprocessingShape" mc:Ignorable="w14 w15 wp14">
   <w:p>
     <w:pPr>
       <w:pStyle w:val="Encabezado"/>
@@ -8972,7 +9615,7 @@
 </file>
 
 <file path=word/numbering.xml><?xml version="1.0" encoding="utf-8"?>
-<w:numbering xmlns:wpc="http://schemas.microsoft.com/office/word/2010/wordprocessingCanvas" xmlns:cx="http://schemas.microsoft.com/office/drawing/2014/chartex" xmlns:cx1="http://schemas.microsoft.com/office/drawing/2015/9/8/chartex" xmlns:mc="http://schemas.openxmlformats.org/markup-compatibility/2006" xmlns:o="urn:schemas-microsoft-com:office:office" xmlns:r="http://schemas.openxmlformats.org/officeDocument/2006/relationships" xmlns:m="http://schemas.openxmlformats.org/officeDocument/2006/math" xmlns:v="urn:schemas-microsoft-com:vml" xmlns:wp14="http://schemas.microsoft.com/office/word/2010/wordprocessingDrawing" xmlns:wp="http://schemas.openxmlformats.org/drawingml/2006/wordprocessingDrawing" xmlns:w10="urn:schemas-microsoft-com:office:word" xmlns:w="http://schemas.openxmlformats.org/wordprocessingml/2006/main" xmlns:w14="http://schemas.microsoft.com/office/word/2010/wordml" xmlns:w15="http://schemas.microsoft.com/office/word/2012/wordml" xmlns:w16se="http://schemas.microsoft.com/office/word/2015/wordml/symex" xmlns:wpg="http://schemas.microsoft.com/office/word/2010/wordprocessingGroup" xmlns:wpi="http://schemas.microsoft.com/office/word/2010/wordprocessingInk" xmlns:wne="http://schemas.microsoft.com/office/word/2006/wordml" xmlns:wps="http://schemas.microsoft.com/office/word/2010/wordprocessingShape" mc:Ignorable="w14 w15 w16se wp14">
+<w:numbering xmlns:wpc="http://schemas.microsoft.com/office/word/2010/wordprocessingCanvas" xmlns:mc="http://schemas.openxmlformats.org/markup-compatibility/2006" xmlns:o="urn:schemas-microsoft-com:office:office" xmlns:r="http://schemas.openxmlformats.org/officeDocument/2006/relationships" xmlns:m="http://schemas.openxmlformats.org/officeDocument/2006/math" xmlns:v="urn:schemas-microsoft-com:vml" xmlns:wp14="http://schemas.microsoft.com/office/word/2010/wordprocessingDrawing" xmlns:wp="http://schemas.openxmlformats.org/drawingml/2006/wordprocessingDrawing" xmlns:w10="urn:schemas-microsoft-com:office:word" xmlns:w="http://schemas.openxmlformats.org/wordprocessingml/2006/main" xmlns:w14="http://schemas.microsoft.com/office/word/2010/wordml" xmlns:w15="http://schemas.microsoft.com/office/word/2012/wordml" xmlns:wpg="http://schemas.microsoft.com/office/word/2010/wordprocessingGroup" xmlns:wpi="http://schemas.microsoft.com/office/word/2010/wordprocessingInk" xmlns:wne="http://schemas.microsoft.com/office/word/2006/wordml" xmlns:wps="http://schemas.microsoft.com/office/word/2010/wordprocessingShape" mc:Ignorable="w14 w15 wp14">
   <w:abstractNum w:abstractNumId="0" w15:restartNumberingAfterBreak="0">
     <w:nsid w:val="012F290C"/>
     <w:multiLevelType w:val="hybridMultilevel"/>
@@ -10271,6 +10914,304 @@
     </w:lvl>
   </w:abstractNum>
   <w:abstractNum w:abstractNumId="12" w15:restartNumberingAfterBreak="0">
+    <w:nsid w:val="3B94596A"/>
+    <w:multiLevelType w:val="multilevel"/>
+    <w:tmpl w:val="22F6B04C"/>
+    <w:lvl w:ilvl="0">
+      <w:start w:val="1"/>
+      <w:numFmt w:val="bullet"/>
+      <w:lvlText w:val=""/>
+      <w:lvlJc w:val="left"/>
+      <w:pPr>
+        <w:tabs>
+          <w:tab w:val="num" w:pos="720"/>
+        </w:tabs>
+        <w:ind w:left="720" w:hanging="360"/>
+      </w:pPr>
+      <w:rPr>
+        <w:rFonts w:ascii="Symbol" w:hAnsi="Symbol" w:hint="default"/>
+        <w:sz w:val="20"/>
+      </w:rPr>
+    </w:lvl>
+    <w:lvl w:ilvl="1" w:tentative="1">
+      <w:start w:val="1"/>
+      <w:numFmt w:val="bullet"/>
+      <w:lvlText w:val="o"/>
+      <w:lvlJc w:val="left"/>
+      <w:pPr>
+        <w:tabs>
+          <w:tab w:val="num" w:pos="1440"/>
+        </w:tabs>
+        <w:ind w:left="1440" w:hanging="360"/>
+      </w:pPr>
+      <w:rPr>
+        <w:rFonts w:ascii="Courier New" w:hAnsi="Courier New" w:hint="default"/>
+        <w:sz w:val="20"/>
+      </w:rPr>
+    </w:lvl>
+    <w:lvl w:ilvl="2" w:tentative="1">
+      <w:start w:val="1"/>
+      <w:numFmt w:val="bullet"/>
+      <w:lvlText w:val=""/>
+      <w:lvlJc w:val="left"/>
+      <w:pPr>
+        <w:tabs>
+          <w:tab w:val="num" w:pos="2160"/>
+        </w:tabs>
+        <w:ind w:left="2160" w:hanging="360"/>
+      </w:pPr>
+      <w:rPr>
+        <w:rFonts w:ascii="Wingdings" w:hAnsi="Wingdings" w:hint="default"/>
+        <w:sz w:val="20"/>
+      </w:rPr>
+    </w:lvl>
+    <w:lvl w:ilvl="3" w:tentative="1">
+      <w:start w:val="1"/>
+      <w:numFmt w:val="bullet"/>
+      <w:lvlText w:val=""/>
+      <w:lvlJc w:val="left"/>
+      <w:pPr>
+        <w:tabs>
+          <w:tab w:val="num" w:pos="2880"/>
+        </w:tabs>
+        <w:ind w:left="2880" w:hanging="360"/>
+      </w:pPr>
+      <w:rPr>
+        <w:rFonts w:ascii="Wingdings" w:hAnsi="Wingdings" w:hint="default"/>
+        <w:sz w:val="20"/>
+      </w:rPr>
+    </w:lvl>
+    <w:lvl w:ilvl="4" w:tentative="1">
+      <w:start w:val="1"/>
+      <w:numFmt w:val="bullet"/>
+      <w:lvlText w:val=""/>
+      <w:lvlJc w:val="left"/>
+      <w:pPr>
+        <w:tabs>
+          <w:tab w:val="num" w:pos="3600"/>
+        </w:tabs>
+        <w:ind w:left="3600" w:hanging="360"/>
+      </w:pPr>
+      <w:rPr>
+        <w:rFonts w:ascii="Wingdings" w:hAnsi="Wingdings" w:hint="default"/>
+        <w:sz w:val="20"/>
+      </w:rPr>
+    </w:lvl>
+    <w:lvl w:ilvl="5" w:tentative="1">
+      <w:start w:val="1"/>
+      <w:numFmt w:val="bullet"/>
+      <w:lvlText w:val=""/>
+      <w:lvlJc w:val="left"/>
+      <w:pPr>
+        <w:tabs>
+          <w:tab w:val="num" w:pos="4320"/>
+        </w:tabs>
+        <w:ind w:left="4320" w:hanging="360"/>
+      </w:pPr>
+      <w:rPr>
+        <w:rFonts w:ascii="Wingdings" w:hAnsi="Wingdings" w:hint="default"/>
+        <w:sz w:val="20"/>
+      </w:rPr>
+    </w:lvl>
+    <w:lvl w:ilvl="6" w:tentative="1">
+      <w:start w:val="1"/>
+      <w:numFmt w:val="bullet"/>
+      <w:lvlText w:val=""/>
+      <w:lvlJc w:val="left"/>
+      <w:pPr>
+        <w:tabs>
+          <w:tab w:val="num" w:pos="5040"/>
+        </w:tabs>
+        <w:ind w:left="5040" w:hanging="360"/>
+      </w:pPr>
+      <w:rPr>
+        <w:rFonts w:ascii="Wingdings" w:hAnsi="Wingdings" w:hint="default"/>
+        <w:sz w:val="20"/>
+      </w:rPr>
+    </w:lvl>
+    <w:lvl w:ilvl="7" w:tentative="1">
+      <w:start w:val="1"/>
+      <w:numFmt w:val="bullet"/>
+      <w:lvlText w:val=""/>
+      <w:lvlJc w:val="left"/>
+      <w:pPr>
+        <w:tabs>
+          <w:tab w:val="num" w:pos="5760"/>
+        </w:tabs>
+        <w:ind w:left="5760" w:hanging="360"/>
+      </w:pPr>
+      <w:rPr>
+        <w:rFonts w:ascii="Wingdings" w:hAnsi="Wingdings" w:hint="default"/>
+        <w:sz w:val="20"/>
+      </w:rPr>
+    </w:lvl>
+    <w:lvl w:ilvl="8" w:tentative="1">
+      <w:start w:val="1"/>
+      <w:numFmt w:val="bullet"/>
+      <w:lvlText w:val=""/>
+      <w:lvlJc w:val="left"/>
+      <w:pPr>
+        <w:tabs>
+          <w:tab w:val="num" w:pos="6480"/>
+        </w:tabs>
+        <w:ind w:left="6480" w:hanging="360"/>
+      </w:pPr>
+      <w:rPr>
+        <w:rFonts w:ascii="Wingdings" w:hAnsi="Wingdings" w:hint="default"/>
+        <w:sz w:val="20"/>
+      </w:rPr>
+    </w:lvl>
+  </w:abstractNum>
+  <w:abstractNum w:abstractNumId="13" w15:restartNumberingAfterBreak="0">
+    <w:nsid w:val="422C52FA"/>
+    <w:multiLevelType w:val="multilevel"/>
+    <w:tmpl w:val="12187E3E"/>
+    <w:lvl w:ilvl="0">
+      <w:start w:val="1"/>
+      <w:numFmt w:val="bullet"/>
+      <w:lvlText w:val=""/>
+      <w:lvlJc w:val="left"/>
+      <w:pPr>
+        <w:tabs>
+          <w:tab w:val="num" w:pos="720"/>
+        </w:tabs>
+        <w:ind w:left="720" w:hanging="360"/>
+      </w:pPr>
+      <w:rPr>
+        <w:rFonts w:ascii="Symbol" w:hAnsi="Symbol" w:hint="default"/>
+        <w:sz w:val="20"/>
+      </w:rPr>
+    </w:lvl>
+    <w:lvl w:ilvl="1">
+      <w:start w:val="1"/>
+      <w:numFmt w:val="bullet"/>
+      <w:lvlText w:val="o"/>
+      <w:lvlJc w:val="left"/>
+      <w:pPr>
+        <w:tabs>
+          <w:tab w:val="num" w:pos="1440"/>
+        </w:tabs>
+        <w:ind w:left="1440" w:hanging="360"/>
+      </w:pPr>
+      <w:rPr>
+        <w:rFonts w:ascii="Courier New" w:hAnsi="Courier New" w:hint="default"/>
+        <w:sz w:val="20"/>
+      </w:rPr>
+    </w:lvl>
+    <w:lvl w:ilvl="2" w:tentative="1">
+      <w:start w:val="1"/>
+      <w:numFmt w:val="bullet"/>
+      <w:lvlText w:val=""/>
+      <w:lvlJc w:val="left"/>
+      <w:pPr>
+        <w:tabs>
+          <w:tab w:val="num" w:pos="2160"/>
+        </w:tabs>
+        <w:ind w:left="2160" w:hanging="360"/>
+      </w:pPr>
+      <w:rPr>
+        <w:rFonts w:ascii="Wingdings" w:hAnsi="Wingdings" w:hint="default"/>
+        <w:sz w:val="20"/>
+      </w:rPr>
+    </w:lvl>
+    <w:lvl w:ilvl="3" w:tentative="1">
+      <w:start w:val="1"/>
+      <w:numFmt w:val="bullet"/>
+      <w:lvlText w:val=""/>
+      <w:lvlJc w:val="left"/>
+      <w:pPr>
+        <w:tabs>
+          <w:tab w:val="num" w:pos="2880"/>
+        </w:tabs>
+        <w:ind w:left="2880" w:hanging="360"/>
+      </w:pPr>
+      <w:rPr>
+        <w:rFonts w:ascii="Wingdings" w:hAnsi="Wingdings" w:hint="default"/>
+        <w:sz w:val="20"/>
+      </w:rPr>
+    </w:lvl>
+    <w:lvl w:ilvl="4" w:tentative="1">
+      <w:start w:val="1"/>
+      <w:numFmt w:val="bullet"/>
+      <w:lvlText w:val=""/>
+      <w:lvlJc w:val="left"/>
+      <w:pPr>
+        <w:tabs>
+          <w:tab w:val="num" w:pos="3600"/>
+        </w:tabs>
+        <w:ind w:left="3600" w:hanging="360"/>
+      </w:pPr>
+      <w:rPr>
+        <w:rFonts w:ascii="Wingdings" w:hAnsi="Wingdings" w:hint="default"/>
+        <w:sz w:val="20"/>
+      </w:rPr>
+    </w:lvl>
+    <w:lvl w:ilvl="5" w:tentative="1">
+      <w:start w:val="1"/>
+      <w:numFmt w:val="bullet"/>
+      <w:lvlText w:val=""/>
+      <w:lvlJc w:val="left"/>
+      <w:pPr>
+        <w:tabs>
+          <w:tab w:val="num" w:pos="4320"/>
+        </w:tabs>
+        <w:ind w:left="4320" w:hanging="360"/>
+      </w:pPr>
+      <w:rPr>
+        <w:rFonts w:ascii="Wingdings" w:hAnsi="Wingdings" w:hint="default"/>
+        <w:sz w:val="20"/>
+      </w:rPr>
+    </w:lvl>
+    <w:lvl w:ilvl="6" w:tentative="1">
+      <w:start w:val="1"/>
+      <w:numFmt w:val="bullet"/>
+      <w:lvlText w:val=""/>
+      <w:lvlJc w:val="left"/>
+      <w:pPr>
+        <w:tabs>
+          <w:tab w:val="num" w:pos="5040"/>
+        </w:tabs>
+        <w:ind w:left="5040" w:hanging="360"/>
+      </w:pPr>
+      <w:rPr>
+        <w:rFonts w:ascii="Wingdings" w:hAnsi="Wingdings" w:hint="default"/>
+        <w:sz w:val="20"/>
+      </w:rPr>
+    </w:lvl>
+    <w:lvl w:ilvl="7" w:tentative="1">
+      <w:start w:val="1"/>
+      <w:numFmt w:val="bullet"/>
+      <w:lvlText w:val=""/>
+      <w:lvlJc w:val="left"/>
+      <w:pPr>
+        <w:tabs>
+          <w:tab w:val="num" w:pos="5760"/>
+        </w:tabs>
+        <w:ind w:left="5760" w:hanging="360"/>
+      </w:pPr>
+      <w:rPr>
+        <w:rFonts w:ascii="Wingdings" w:hAnsi="Wingdings" w:hint="default"/>
+        <w:sz w:val="20"/>
+      </w:rPr>
+    </w:lvl>
+    <w:lvl w:ilvl="8" w:tentative="1">
+      <w:start w:val="1"/>
+      <w:numFmt w:val="bullet"/>
+      <w:lvlText w:val=""/>
+      <w:lvlJc w:val="left"/>
+      <w:pPr>
+        <w:tabs>
+          <w:tab w:val="num" w:pos="6480"/>
+        </w:tabs>
+        <w:ind w:left="6480" w:hanging="360"/>
+      </w:pPr>
+      <w:rPr>
+        <w:rFonts w:ascii="Wingdings" w:hAnsi="Wingdings" w:hint="default"/>
+        <w:sz w:val="20"/>
+      </w:rPr>
+    </w:lvl>
+  </w:abstractNum>
+  <w:abstractNum w:abstractNumId="14" w15:restartNumberingAfterBreak="0">
     <w:nsid w:val="46BE1803"/>
     <w:multiLevelType w:val="hybridMultilevel"/>
     <w:tmpl w:val="5EF8BBE6"/>
@@ -10383,7 +11324,7 @@
       </w:rPr>
     </w:lvl>
   </w:abstractNum>
-  <w:abstractNum w:abstractNumId="13" w15:restartNumberingAfterBreak="0">
+  <w:abstractNum w:abstractNumId="15" w15:restartNumberingAfterBreak="0">
     <w:nsid w:val="4B605E61"/>
     <w:multiLevelType w:val="hybridMultilevel"/>
     <w:tmpl w:val="0106B2C4"/>
@@ -10496,7 +11437,7 @@
       </w:rPr>
     </w:lvl>
   </w:abstractNum>
-  <w:abstractNum w:abstractNumId="14" w15:restartNumberingAfterBreak="0">
+  <w:abstractNum w:abstractNumId="16" w15:restartNumberingAfterBreak="0">
     <w:nsid w:val="5C130EF1"/>
     <w:multiLevelType w:val="hybridMultilevel"/>
     <w:tmpl w:val="EB18BCBC"/>
@@ -10588,7 +11529,7 @@
       </w:pPr>
     </w:lvl>
   </w:abstractNum>
-  <w:abstractNum w:abstractNumId="15" w15:restartNumberingAfterBreak="0">
+  <w:abstractNum w:abstractNumId="17" w15:restartNumberingAfterBreak="0">
     <w:nsid w:val="5CE452CF"/>
     <w:multiLevelType w:val="multilevel"/>
     <w:tmpl w:val="137CBFFC"/>
@@ -10701,7 +11642,7 @@
       </w:rPr>
     </w:lvl>
   </w:abstractNum>
-  <w:abstractNum w:abstractNumId="16" w15:restartNumberingAfterBreak="0">
+  <w:abstractNum w:abstractNumId="18" w15:restartNumberingAfterBreak="0">
     <w:nsid w:val="5F6608B7"/>
     <w:multiLevelType w:val="hybridMultilevel"/>
     <w:tmpl w:val="017E919C"/>
@@ -10796,7 +11737,156 @@
       </w:pPr>
     </w:lvl>
   </w:abstractNum>
-  <w:abstractNum w:abstractNumId="17" w15:restartNumberingAfterBreak="0">
+  <w:abstractNum w:abstractNumId="19" w15:restartNumberingAfterBreak="0">
+    <w:nsid w:val="63044DC1"/>
+    <w:multiLevelType w:val="multilevel"/>
+    <w:tmpl w:val="33967F26"/>
+    <w:lvl w:ilvl="0">
+      <w:start w:val="1"/>
+      <w:numFmt w:val="bullet"/>
+      <w:lvlText w:val=""/>
+      <w:lvlJc w:val="left"/>
+      <w:pPr>
+        <w:tabs>
+          <w:tab w:val="num" w:pos="720"/>
+        </w:tabs>
+        <w:ind w:left="720" w:hanging="360"/>
+      </w:pPr>
+      <w:rPr>
+        <w:rFonts w:ascii="Symbol" w:hAnsi="Symbol" w:hint="default"/>
+        <w:sz w:val="20"/>
+      </w:rPr>
+    </w:lvl>
+    <w:lvl w:ilvl="1" w:tentative="1">
+      <w:start w:val="1"/>
+      <w:numFmt w:val="bullet"/>
+      <w:lvlText w:val="o"/>
+      <w:lvlJc w:val="left"/>
+      <w:pPr>
+        <w:tabs>
+          <w:tab w:val="num" w:pos="1440"/>
+        </w:tabs>
+        <w:ind w:left="1440" w:hanging="360"/>
+      </w:pPr>
+      <w:rPr>
+        <w:rFonts w:ascii="Courier New" w:hAnsi="Courier New" w:hint="default"/>
+        <w:sz w:val="20"/>
+      </w:rPr>
+    </w:lvl>
+    <w:lvl w:ilvl="2" w:tentative="1">
+      <w:start w:val="1"/>
+      <w:numFmt w:val="bullet"/>
+      <w:lvlText w:val=""/>
+      <w:lvlJc w:val="left"/>
+      <w:pPr>
+        <w:tabs>
+          <w:tab w:val="num" w:pos="2160"/>
+        </w:tabs>
+        <w:ind w:left="2160" w:hanging="360"/>
+      </w:pPr>
+      <w:rPr>
+        <w:rFonts w:ascii="Wingdings" w:hAnsi="Wingdings" w:hint="default"/>
+        <w:sz w:val="20"/>
+      </w:rPr>
+    </w:lvl>
+    <w:lvl w:ilvl="3" w:tentative="1">
+      <w:start w:val="1"/>
+      <w:numFmt w:val="bullet"/>
+      <w:lvlText w:val=""/>
+      <w:lvlJc w:val="left"/>
+      <w:pPr>
+        <w:tabs>
+          <w:tab w:val="num" w:pos="2880"/>
+        </w:tabs>
+        <w:ind w:left="2880" w:hanging="360"/>
+      </w:pPr>
+      <w:rPr>
+        <w:rFonts w:ascii="Wingdings" w:hAnsi="Wingdings" w:hint="default"/>
+        <w:sz w:val="20"/>
+      </w:rPr>
+    </w:lvl>
+    <w:lvl w:ilvl="4" w:tentative="1">
+      <w:start w:val="1"/>
+      <w:numFmt w:val="bullet"/>
+      <w:lvlText w:val=""/>
+      <w:lvlJc w:val="left"/>
+      <w:pPr>
+        <w:tabs>
+          <w:tab w:val="num" w:pos="3600"/>
+        </w:tabs>
+        <w:ind w:left="3600" w:hanging="360"/>
+      </w:pPr>
+      <w:rPr>
+        <w:rFonts w:ascii="Wingdings" w:hAnsi="Wingdings" w:hint="default"/>
+        <w:sz w:val="20"/>
+      </w:rPr>
+    </w:lvl>
+    <w:lvl w:ilvl="5" w:tentative="1">
+      <w:start w:val="1"/>
+      <w:numFmt w:val="bullet"/>
+      <w:lvlText w:val=""/>
+      <w:lvlJc w:val="left"/>
+      <w:pPr>
+        <w:tabs>
+          <w:tab w:val="num" w:pos="4320"/>
+        </w:tabs>
+        <w:ind w:left="4320" w:hanging="360"/>
+      </w:pPr>
+      <w:rPr>
+        <w:rFonts w:ascii="Wingdings" w:hAnsi="Wingdings" w:hint="default"/>
+        <w:sz w:val="20"/>
+      </w:rPr>
+    </w:lvl>
+    <w:lvl w:ilvl="6" w:tentative="1">
+      <w:start w:val="1"/>
+      <w:numFmt w:val="bullet"/>
+      <w:lvlText w:val=""/>
+      <w:lvlJc w:val="left"/>
+      <w:pPr>
+        <w:tabs>
+          <w:tab w:val="num" w:pos="5040"/>
+        </w:tabs>
+        <w:ind w:left="5040" w:hanging="360"/>
+      </w:pPr>
+      <w:rPr>
+        <w:rFonts w:ascii="Wingdings" w:hAnsi="Wingdings" w:hint="default"/>
+        <w:sz w:val="20"/>
+      </w:rPr>
+    </w:lvl>
+    <w:lvl w:ilvl="7" w:tentative="1">
+      <w:start w:val="1"/>
+      <w:numFmt w:val="bullet"/>
+      <w:lvlText w:val=""/>
+      <w:lvlJc w:val="left"/>
+      <w:pPr>
+        <w:tabs>
+          <w:tab w:val="num" w:pos="5760"/>
+        </w:tabs>
+        <w:ind w:left="5760" w:hanging="360"/>
+      </w:pPr>
+      <w:rPr>
+        <w:rFonts w:ascii="Wingdings" w:hAnsi="Wingdings" w:hint="default"/>
+        <w:sz w:val="20"/>
+      </w:rPr>
+    </w:lvl>
+    <w:lvl w:ilvl="8" w:tentative="1">
+      <w:start w:val="1"/>
+      <w:numFmt w:val="bullet"/>
+      <w:lvlText w:val=""/>
+      <w:lvlJc w:val="left"/>
+      <w:pPr>
+        <w:tabs>
+          <w:tab w:val="num" w:pos="6480"/>
+        </w:tabs>
+        <w:ind w:left="6480" w:hanging="360"/>
+      </w:pPr>
+      <w:rPr>
+        <w:rFonts w:ascii="Wingdings" w:hAnsi="Wingdings" w:hint="default"/>
+        <w:sz w:val="20"/>
+      </w:rPr>
+    </w:lvl>
+  </w:abstractNum>
+  <w:abstractNum w:abstractNumId="20" w15:restartNumberingAfterBreak="0">
     <w:nsid w:val="640846FF"/>
     <w:multiLevelType w:val="multilevel"/>
     <w:tmpl w:val="ED963C5C"/>
@@ -10915,7 +12005,7 @@
       </w:pPr>
     </w:lvl>
   </w:abstractNum>
-  <w:abstractNum w:abstractNumId="18" w15:restartNumberingAfterBreak="0">
+  <w:abstractNum w:abstractNumId="21" w15:restartNumberingAfterBreak="0">
     <w:nsid w:val="66E07A6F"/>
     <w:multiLevelType w:val="hybridMultilevel"/>
     <w:tmpl w:val="8C844686"/>
@@ -11004,7 +12094,7 @@
       </w:pPr>
     </w:lvl>
   </w:abstractNum>
-  <w:abstractNum w:abstractNumId="19" w15:restartNumberingAfterBreak="0">
+  <w:abstractNum w:abstractNumId="22" w15:restartNumberingAfterBreak="0">
     <w:nsid w:val="69EF410C"/>
     <w:multiLevelType w:val="hybridMultilevel"/>
     <w:tmpl w:val="3F6A1B1A"/>
@@ -11117,7 +12207,7 @@
       </w:rPr>
     </w:lvl>
   </w:abstractNum>
-  <w:abstractNum w:abstractNumId="20" w15:restartNumberingAfterBreak="0">
+  <w:abstractNum w:abstractNumId="23" w15:restartNumberingAfterBreak="0">
     <w:nsid w:val="6A091E84"/>
     <w:multiLevelType w:val="hybridMultilevel"/>
     <w:tmpl w:val="8B723068"/>
@@ -11230,7 +12320,7 @@
       </w:rPr>
     </w:lvl>
   </w:abstractNum>
-  <w:abstractNum w:abstractNumId="21" w15:restartNumberingAfterBreak="0">
+  <w:abstractNum w:abstractNumId="24" w15:restartNumberingAfterBreak="0">
     <w:nsid w:val="6D6D365B"/>
     <w:multiLevelType w:val="hybridMultilevel"/>
     <w:tmpl w:val="0958DCA8"/>
@@ -11343,7 +12433,7 @@
       </w:rPr>
     </w:lvl>
   </w:abstractNum>
-  <w:abstractNum w:abstractNumId="22" w15:restartNumberingAfterBreak="0">
+  <w:abstractNum w:abstractNumId="25" w15:restartNumberingAfterBreak="0">
     <w:nsid w:val="6D9002DC"/>
     <w:multiLevelType w:val="hybridMultilevel"/>
     <w:tmpl w:val="22047E8C"/>
@@ -11456,7 +12546,7 @@
       </w:rPr>
     </w:lvl>
   </w:abstractNum>
-  <w:abstractNum w:abstractNumId="23" w15:restartNumberingAfterBreak="0">
+  <w:abstractNum w:abstractNumId="26" w15:restartNumberingAfterBreak="0">
     <w:nsid w:val="6EF15AB8"/>
     <w:multiLevelType w:val="hybridMultilevel"/>
     <w:tmpl w:val="15C8EF6C"/>
@@ -11551,7 +12641,7 @@
       </w:pPr>
     </w:lvl>
   </w:abstractNum>
-  <w:abstractNum w:abstractNumId="24" w15:restartNumberingAfterBreak="0">
+  <w:abstractNum w:abstractNumId="27" w15:restartNumberingAfterBreak="0">
     <w:nsid w:val="709143A9"/>
     <w:multiLevelType w:val="hybridMultilevel"/>
     <w:tmpl w:val="ECC607F4"/>
@@ -11664,7 +12754,7 @@
       </w:rPr>
     </w:lvl>
   </w:abstractNum>
-  <w:abstractNum w:abstractNumId="25" w15:restartNumberingAfterBreak="0">
+  <w:abstractNum w:abstractNumId="28" w15:restartNumberingAfterBreak="0">
     <w:nsid w:val="70E4257D"/>
     <w:multiLevelType w:val="multilevel"/>
     <w:tmpl w:val="0C0A001F"/>
@@ -11750,7 +12840,7 @@
       </w:pPr>
     </w:lvl>
   </w:abstractNum>
-  <w:abstractNum w:abstractNumId="26" w15:restartNumberingAfterBreak="0">
+  <w:abstractNum w:abstractNumId="29" w15:restartNumberingAfterBreak="0">
     <w:nsid w:val="73832FA7"/>
     <w:multiLevelType w:val="hybridMultilevel"/>
     <w:tmpl w:val="D16A7784"/>
@@ -11863,7 +12953,156 @@
       </w:rPr>
     </w:lvl>
   </w:abstractNum>
-  <w:abstractNum w:abstractNumId="27" w15:restartNumberingAfterBreak="0">
+  <w:abstractNum w:abstractNumId="30" w15:restartNumberingAfterBreak="0">
+    <w:nsid w:val="75D53BFE"/>
+    <w:multiLevelType w:val="multilevel"/>
+    <w:tmpl w:val="7EF6189E"/>
+    <w:lvl w:ilvl="0">
+      <w:start w:val="1"/>
+      <w:numFmt w:val="bullet"/>
+      <w:lvlText w:val=""/>
+      <w:lvlJc w:val="left"/>
+      <w:pPr>
+        <w:tabs>
+          <w:tab w:val="num" w:pos="720"/>
+        </w:tabs>
+        <w:ind w:left="720" w:hanging="360"/>
+      </w:pPr>
+      <w:rPr>
+        <w:rFonts w:ascii="Symbol" w:hAnsi="Symbol" w:hint="default"/>
+        <w:sz w:val="20"/>
+      </w:rPr>
+    </w:lvl>
+    <w:lvl w:ilvl="1">
+      <w:start w:val="1"/>
+      <w:numFmt w:val="bullet"/>
+      <w:lvlText w:val="o"/>
+      <w:lvlJc w:val="left"/>
+      <w:pPr>
+        <w:tabs>
+          <w:tab w:val="num" w:pos="1440"/>
+        </w:tabs>
+        <w:ind w:left="1440" w:hanging="360"/>
+      </w:pPr>
+      <w:rPr>
+        <w:rFonts w:ascii="Courier New" w:hAnsi="Courier New" w:hint="default"/>
+        <w:sz w:val="20"/>
+      </w:rPr>
+    </w:lvl>
+    <w:lvl w:ilvl="2" w:tentative="1">
+      <w:start w:val="1"/>
+      <w:numFmt w:val="bullet"/>
+      <w:lvlText w:val=""/>
+      <w:lvlJc w:val="left"/>
+      <w:pPr>
+        <w:tabs>
+          <w:tab w:val="num" w:pos="2160"/>
+        </w:tabs>
+        <w:ind w:left="2160" w:hanging="360"/>
+      </w:pPr>
+      <w:rPr>
+        <w:rFonts w:ascii="Wingdings" w:hAnsi="Wingdings" w:hint="default"/>
+        <w:sz w:val="20"/>
+      </w:rPr>
+    </w:lvl>
+    <w:lvl w:ilvl="3" w:tentative="1">
+      <w:start w:val="1"/>
+      <w:numFmt w:val="bullet"/>
+      <w:lvlText w:val=""/>
+      <w:lvlJc w:val="left"/>
+      <w:pPr>
+        <w:tabs>
+          <w:tab w:val="num" w:pos="2880"/>
+        </w:tabs>
+        <w:ind w:left="2880" w:hanging="360"/>
+      </w:pPr>
+      <w:rPr>
+        <w:rFonts w:ascii="Wingdings" w:hAnsi="Wingdings" w:hint="default"/>
+        <w:sz w:val="20"/>
+      </w:rPr>
+    </w:lvl>
+    <w:lvl w:ilvl="4" w:tentative="1">
+      <w:start w:val="1"/>
+      <w:numFmt w:val="bullet"/>
+      <w:lvlText w:val=""/>
+      <w:lvlJc w:val="left"/>
+      <w:pPr>
+        <w:tabs>
+          <w:tab w:val="num" w:pos="3600"/>
+        </w:tabs>
+        <w:ind w:left="3600" w:hanging="360"/>
+      </w:pPr>
+      <w:rPr>
+        <w:rFonts w:ascii="Wingdings" w:hAnsi="Wingdings" w:hint="default"/>
+        <w:sz w:val="20"/>
+      </w:rPr>
+    </w:lvl>
+    <w:lvl w:ilvl="5" w:tentative="1">
+      <w:start w:val="1"/>
+      <w:numFmt w:val="bullet"/>
+      <w:lvlText w:val=""/>
+      <w:lvlJc w:val="left"/>
+      <w:pPr>
+        <w:tabs>
+          <w:tab w:val="num" w:pos="4320"/>
+        </w:tabs>
+        <w:ind w:left="4320" w:hanging="360"/>
+      </w:pPr>
+      <w:rPr>
+        <w:rFonts w:ascii="Wingdings" w:hAnsi="Wingdings" w:hint="default"/>
+        <w:sz w:val="20"/>
+      </w:rPr>
+    </w:lvl>
+    <w:lvl w:ilvl="6" w:tentative="1">
+      <w:start w:val="1"/>
+      <w:numFmt w:val="bullet"/>
+      <w:lvlText w:val=""/>
+      <w:lvlJc w:val="left"/>
+      <w:pPr>
+        <w:tabs>
+          <w:tab w:val="num" w:pos="5040"/>
+        </w:tabs>
+        <w:ind w:left="5040" w:hanging="360"/>
+      </w:pPr>
+      <w:rPr>
+        <w:rFonts w:ascii="Wingdings" w:hAnsi="Wingdings" w:hint="default"/>
+        <w:sz w:val="20"/>
+      </w:rPr>
+    </w:lvl>
+    <w:lvl w:ilvl="7" w:tentative="1">
+      <w:start w:val="1"/>
+      <w:numFmt w:val="bullet"/>
+      <w:lvlText w:val=""/>
+      <w:lvlJc w:val="left"/>
+      <w:pPr>
+        <w:tabs>
+          <w:tab w:val="num" w:pos="5760"/>
+        </w:tabs>
+        <w:ind w:left="5760" w:hanging="360"/>
+      </w:pPr>
+      <w:rPr>
+        <w:rFonts w:ascii="Wingdings" w:hAnsi="Wingdings" w:hint="default"/>
+        <w:sz w:val="20"/>
+      </w:rPr>
+    </w:lvl>
+    <w:lvl w:ilvl="8" w:tentative="1">
+      <w:start w:val="1"/>
+      <w:numFmt w:val="bullet"/>
+      <w:lvlText w:val=""/>
+      <w:lvlJc w:val="left"/>
+      <w:pPr>
+        <w:tabs>
+          <w:tab w:val="num" w:pos="6480"/>
+        </w:tabs>
+        <w:ind w:left="6480" w:hanging="360"/>
+      </w:pPr>
+      <w:rPr>
+        <w:rFonts w:ascii="Wingdings" w:hAnsi="Wingdings" w:hint="default"/>
+        <w:sz w:val="20"/>
+      </w:rPr>
+    </w:lvl>
+  </w:abstractNum>
+  <w:abstractNum w:abstractNumId="31" w15:restartNumberingAfterBreak="0">
     <w:nsid w:val="7D353406"/>
     <w:multiLevelType w:val="hybridMultilevel"/>
     <w:tmpl w:val="118C6C04"/>
@@ -11977,10 +13216,10 @@
     </w:lvl>
   </w:abstractNum>
   <w:num w:numId="1">
-    <w:abstractNumId w:val="17"/>
+    <w:abstractNumId w:val="20"/>
   </w:num>
   <w:num w:numId="2">
-    <w:abstractNumId w:val="25"/>
+    <w:abstractNumId w:val="28"/>
   </w:num>
   <w:num w:numId="3">
     <w:abstractNumId w:val="6"/>
@@ -11992,67 +13231,67 @@
     <w:abstractNumId w:val="8"/>
   </w:num>
   <w:num w:numId="6">
-    <w:abstractNumId w:val="21"/>
+    <w:abstractNumId w:val="24"/>
   </w:num>
   <w:num w:numId="7">
     <w:abstractNumId w:val="4"/>
   </w:num>
   <w:num w:numId="8">
-    <w:abstractNumId w:val="27"/>
+    <w:abstractNumId w:val="31"/>
   </w:num>
   <w:num w:numId="9">
-    <w:abstractNumId w:val="13"/>
+    <w:abstractNumId w:val="15"/>
   </w:num>
   <w:num w:numId="10">
     <w:abstractNumId w:val="2"/>
   </w:num>
   <w:num w:numId="11">
-    <w:abstractNumId w:val="19"/>
+    <w:abstractNumId w:val="22"/>
   </w:num>
   <w:num w:numId="12">
     <w:abstractNumId w:val="5"/>
   </w:num>
   <w:num w:numId="13">
-    <w:abstractNumId w:val="12"/>
+    <w:abstractNumId w:val="14"/>
   </w:num>
   <w:num w:numId="14">
-    <w:abstractNumId w:val="22"/>
+    <w:abstractNumId w:val="25"/>
   </w:num>
   <w:num w:numId="15">
-    <w:abstractNumId w:val="18"/>
+    <w:abstractNumId w:val="21"/>
   </w:num>
   <w:num w:numId="16">
     <w:abstractNumId w:val="1"/>
   </w:num>
   <w:num w:numId="17">
-    <w:abstractNumId w:val="14"/>
+    <w:abstractNumId w:val="16"/>
   </w:num>
   <w:num w:numId="18">
-    <w:abstractNumId w:val="24"/>
+    <w:abstractNumId w:val="27"/>
   </w:num>
   <w:num w:numId="19">
     <w:abstractNumId w:val="0"/>
   </w:num>
   <w:num w:numId="20">
-    <w:abstractNumId w:val="26"/>
+    <w:abstractNumId w:val="29"/>
   </w:num>
   <w:num w:numId="21">
-    <w:abstractNumId w:val="20"/>
+    <w:abstractNumId w:val="23"/>
   </w:num>
   <w:num w:numId="22">
     <w:abstractNumId w:val="9"/>
   </w:num>
   <w:num w:numId="23">
-    <w:abstractNumId w:val="23"/>
+    <w:abstractNumId w:val="26"/>
   </w:num>
   <w:num w:numId="24">
-    <w:abstractNumId w:val="16"/>
+    <w:abstractNumId w:val="18"/>
   </w:num>
   <w:num w:numId="25">
     <w:abstractNumId w:val="3"/>
   </w:num>
   <w:num w:numId="26">
-    <w:abstractNumId w:val="15"/>
+    <w:abstractNumId w:val="17"/>
   </w:num>
   <w:num w:numId="27">
     <w:abstractNumId w:val="11"/>
@@ -12060,11 +13299,23 @@
   <w:num w:numId="28">
     <w:abstractNumId w:val="10"/>
   </w:num>
+  <w:num w:numId="29">
+    <w:abstractNumId w:val="19"/>
+  </w:num>
+  <w:num w:numId="30">
+    <w:abstractNumId w:val="13"/>
+  </w:num>
+  <w:num w:numId="31">
+    <w:abstractNumId w:val="12"/>
+  </w:num>
+  <w:num w:numId="32">
+    <w:abstractNumId w:val="30"/>
+  </w:num>
 </w:numbering>
 </file>
 
 <file path=word/styles.xml><?xml version="1.0" encoding="utf-8"?>
-<w:styles xmlns:mc="http://schemas.openxmlformats.org/markup-compatibility/2006" xmlns:r="http://schemas.openxmlformats.org/officeDocument/2006/relationships" xmlns:w="http://schemas.openxmlformats.org/wordprocessingml/2006/main" xmlns:w14="http://schemas.microsoft.com/office/word/2010/wordml" xmlns:w15="http://schemas.microsoft.com/office/word/2012/wordml" xmlns:w16se="http://schemas.microsoft.com/office/word/2015/wordml/symex" mc:Ignorable="w14 w15 w16se">
+<w:styles xmlns:mc="http://schemas.openxmlformats.org/markup-compatibility/2006" xmlns:r="http://schemas.openxmlformats.org/officeDocument/2006/relationships" xmlns:w="http://schemas.openxmlformats.org/wordprocessingml/2006/main" xmlns:w14="http://schemas.microsoft.com/office/word/2010/wordml" xmlns:w15="http://schemas.microsoft.com/office/word/2012/wordml" mc:Ignorable="w14 w15">
   <w:docDefaults>
     <w:rPrDefault>
       <w:rPr>
@@ -12545,7 +13796,6 @@
     <w:next w:val="Normal"/>
     <w:link w:val="Ttulo4Car"/>
     <w:uiPriority w:val="9"/>
-    <w:semiHidden/>
     <w:unhideWhenUsed/>
     <w:qFormat/>
     <w:rsid w:val="00444DD6"/>
@@ -12752,10 +14002,10 @@
       <w:lang w:val="en-US" w:eastAsia="es-ES"/>
     </w:rPr>
   </w:style>
-  <w:style w:type="character" w:customStyle="1" w:styleId="TtuloCar">
-    <w:name w:val="Título Car"/>
+  <w:style w:type="character" w:customStyle="1" w:styleId="PuestoCar">
+    <w:name w:val="Puesto Car"/>
     <w:basedOn w:val="Fuentedeprrafopredeter"/>
-    <w:link w:val="Ttulo"/>
+    <w:link w:val="Puesto"/>
     <w:uiPriority w:val="10"/>
     <w:qFormat/>
     <w:rsid w:val="0050076D"/>
@@ -12970,7 +14220,6 @@
     <w:basedOn w:val="Fuentedeprrafopredeter"/>
     <w:link w:val="Ttulo4"/>
     <w:uiPriority w:val="9"/>
-    <w:semiHidden/>
     <w:qFormat/>
     <w:rsid w:val="00444DD6"/>
     <w:rPr>
@@ -13660,11 +14909,11 @@
       <w:lang w:eastAsia="es-ES"/>
     </w:rPr>
   </w:style>
-  <w:style w:type="paragraph" w:styleId="Ttulo">
+  <w:style w:type="paragraph" w:styleId="Puesto">
     <w:name w:val="Title"/>
     <w:basedOn w:val="Normal"/>
     <w:next w:val="Normal"/>
-    <w:link w:val="TtuloCar"/>
+    <w:link w:val="PuestoCar"/>
     <w:uiPriority w:val="10"/>
     <w:qFormat/>
     <w:rsid w:val="0050076D"/>
@@ -13795,7 +15044,7 @@
       <w:szCs w:val="20"/>
     </w:rPr>
   </w:style>
-  <w:style w:type="paragraph" w:styleId="TtuloTDC">
+  <w:style w:type="paragraph" w:styleId="TtulodeTDC">
     <w:name w:val="TOC Heading"/>
     <w:basedOn w:val="Ttulo1"/>
     <w:next w:val="Normal"/>
@@ -13988,6 +15237,43 @@
     <w:rPr>
       <w:color w:val="0563C1" w:themeColor="hyperlink"/>
       <w:u w:val="single"/>
+    </w:rPr>
+  </w:style>
+  <w:style w:type="paragraph" w:styleId="NormalWeb">
+    <w:name w:val="Normal (Web)"/>
+    <w:basedOn w:val="Normal"/>
+    <w:uiPriority w:val="99"/>
+    <w:unhideWhenUsed/>
+    <w:rsid w:val="008D68F6"/>
+    <w:pPr>
+      <w:spacing w:before="100" w:beforeAutospacing="1" w:after="100" w:afterAutospacing="1" w:line="240" w:lineRule="auto"/>
+      <w:ind w:firstLine="0"/>
+      <w:jc w:val="left"/>
+    </w:pPr>
+    <w:rPr>
+      <w:color w:val="auto"/>
+    </w:rPr>
+  </w:style>
+  <w:style w:type="character" w:styleId="nfasis">
+    <w:name w:val="Emphasis"/>
+    <w:basedOn w:val="Fuentedeprrafopredeter"/>
+    <w:uiPriority w:val="20"/>
+    <w:qFormat/>
+    <w:rsid w:val="008D68F6"/>
+    <w:rPr>
+      <w:i/>
+      <w:iCs/>
+    </w:rPr>
+  </w:style>
+  <w:style w:type="character" w:styleId="Textoennegrita">
+    <w:name w:val="Strong"/>
+    <w:basedOn w:val="Fuentedeprrafopredeter"/>
+    <w:uiPriority w:val="22"/>
+    <w:qFormat/>
+    <w:rsid w:val="008D68F6"/>
+    <w:rPr>
+      <w:b/>
+      <w:bCs/>
     </w:rPr>
   </w:style>
 </w:styles>
@@ -14293,7 +15579,7 @@
 </file>
 
 <file path=customXml/itemProps1.xml><?xml version="1.0" encoding="utf-8"?>
-<ds:datastoreItem xmlns:ds="http://schemas.openxmlformats.org/officeDocument/2006/customXml" ds:itemID="{B4859403-80C7-421D-A03B-D2F9555EBFAB}">
+<ds:datastoreItem xmlns:ds="http://schemas.openxmlformats.org/officeDocument/2006/customXml" ds:itemID="{CB0DA6CB-C943-4EDC-B087-EB755E4D013C}">
   <ds:schemaRefs>
     <ds:schemaRef ds:uri="http://schemas.openxmlformats.org/officeDocument/2006/bibliography"/>
   </ds:schemaRefs>

</xml_diff>